<commit_message>
Aggiunta struttura del D4
</commit_message>
<xml_diff>
--- a/Documento di sviluppo dell'applicazione.docx
+++ b/Documento di sviluppo dell'applicazione.docx
@@ -1123,6 +1123,13 @@
                 <w:bCs w:val="0"/>
               </w:rPr>
             </w:pPr>
+            <w:r>
+              <w:rPr>
+                <w:b w:val="0"/>
+                <w:bCs w:val="0"/>
+              </w:rPr>
+              <w:t>0.2</w:t>
+            </w:r>
           </w:p>
         </w:tc>
         <w:tc>
@@ -1135,6 +1142,9 @@
               <w:jc w:val="center"/>
               <w:cnfStyle w:val="000000000000" w:firstRow="0" w:lastRow="0" w:firstColumn="0" w:lastColumn="0" w:oddVBand="0" w:evenVBand="0" w:oddHBand="0" w:evenHBand="0" w:firstRowFirstColumn="0" w:firstRowLastColumn="0" w:lastRowFirstColumn="0" w:lastRowLastColumn="0"/>
             </w:pPr>
+            <w:r>
+              <w:t>8/12/2022</w:t>
+            </w:r>
           </w:p>
         </w:tc>
         <w:tc>
@@ -1146,6 +1156,9 @@
             <w:pPr>
               <w:cnfStyle w:val="000000000000" w:firstRow="0" w:lastRow="0" w:firstColumn="0" w:lastColumn="0" w:oddVBand="0" w:evenVBand="0" w:oddHBand="0" w:evenHBand="0" w:firstRowFirstColumn="0" w:firstRowLastColumn="0" w:lastRowFirstColumn="0" w:lastRowLastColumn="0"/>
             </w:pPr>
+            <w:r>
+              <w:t>Aggiunta struttura del documento</w:t>
+            </w:r>
           </w:p>
         </w:tc>
       </w:tr>
@@ -1602,10 +1615,16 @@
           </w:r>
         </w:p>
         <w:p>
+          <w:pPr>
+            <w:pStyle w:val="Sommario1"/>
+            <w:rPr>
+              <w:rFonts w:asciiTheme="minorHAnsi" w:eastAsiaTheme="minorEastAsia" w:hAnsiTheme="minorHAnsi" w:cstheme="minorBidi"/>
+              <w:lang w:eastAsia="it-IT"/>
+            </w:rPr>
+          </w:pPr>
           <w:r>
             <w:rPr>
               <w:rFonts w:cs="Poppins Light"/>
-              <w:noProof/>
             </w:rPr>
             <w:fldChar w:fldCharType="begin"/>
           </w:r>
@@ -1618,19 +1637,966 @@
           <w:r>
             <w:rPr>
               <w:rFonts w:cs="Poppins Light"/>
-              <w:noProof/>
             </w:rPr>
             <w:fldChar w:fldCharType="separate"/>
           </w:r>
-          <w:r>
+          <w:hyperlink w:anchor="_Toc121392300" w:history="1">
+            <w:r>
+              <w:rPr>
+                <w:rStyle w:val="Collegamentoipertestuale"/>
+              </w:rPr>
+              <w:t>Scopo del documento</w:t>
+            </w:r>
+            <w:r>
+              <w:rPr>
+                <w:webHidden/>
+              </w:rPr>
+              <w:tab/>
+            </w:r>
+            <w:r>
+              <w:rPr>
+                <w:webHidden/>
+              </w:rPr>
+              <w:fldChar w:fldCharType="begin"/>
+            </w:r>
+            <w:r>
+              <w:rPr>
+                <w:webHidden/>
+              </w:rPr>
+              <w:instrText xml:space="preserve"> PAGEREF _Toc121392300 \h </w:instrText>
+            </w:r>
+            <w:r>
+              <w:rPr>
+                <w:webHidden/>
+              </w:rPr>
+            </w:r>
+            <w:r>
+              <w:rPr>
+                <w:webHidden/>
+              </w:rPr>
+              <w:fldChar w:fldCharType="separate"/>
+            </w:r>
+            <w:r>
+              <w:rPr>
+                <w:webHidden/>
+              </w:rPr>
+              <w:t>4</w:t>
+            </w:r>
+            <w:r>
+              <w:rPr>
+                <w:webHidden/>
+              </w:rPr>
+              <w:fldChar w:fldCharType="end"/>
+            </w:r>
+          </w:hyperlink>
+        </w:p>
+        <w:p>
+          <w:pPr>
+            <w:pStyle w:val="Sommario1"/>
             <w:rPr>
-              <w:rFonts w:cs="Poppins Light"/>
-              <w:b/>
-              <w:bCs/>
+              <w:rFonts w:asciiTheme="minorHAnsi" w:eastAsiaTheme="minorEastAsia" w:hAnsiTheme="minorHAnsi" w:cstheme="minorBidi"/>
+              <w:lang w:eastAsia="it-IT"/>
+            </w:rPr>
+          </w:pPr>
+          <w:hyperlink w:anchor="_Toc121392301" w:history="1">
+            <w:r>
+              <w:rPr>
+                <w:rStyle w:val="Collegamentoipertestuale"/>
+              </w:rPr>
+              <w:t>User flows</w:t>
+            </w:r>
+            <w:r>
+              <w:rPr>
+                <w:webHidden/>
+              </w:rPr>
+              <w:tab/>
+            </w:r>
+            <w:r>
+              <w:rPr>
+                <w:webHidden/>
+              </w:rPr>
+              <w:fldChar w:fldCharType="begin"/>
+            </w:r>
+            <w:r>
+              <w:rPr>
+                <w:webHidden/>
+              </w:rPr>
+              <w:instrText xml:space="preserve"> PAGEREF _Toc121392301 \h </w:instrText>
+            </w:r>
+            <w:r>
+              <w:rPr>
+                <w:webHidden/>
+              </w:rPr>
+            </w:r>
+            <w:r>
+              <w:rPr>
+                <w:webHidden/>
+              </w:rPr>
+              <w:fldChar w:fldCharType="separate"/>
+            </w:r>
+            <w:r>
+              <w:rPr>
+                <w:webHidden/>
+              </w:rPr>
+              <w:t>4</w:t>
+            </w:r>
+            <w:r>
+              <w:rPr>
+                <w:webHidden/>
+              </w:rPr>
+              <w:fldChar w:fldCharType="end"/>
+            </w:r>
+          </w:hyperlink>
+        </w:p>
+        <w:p>
+          <w:pPr>
+            <w:pStyle w:val="Sommario1"/>
+            <w:rPr>
+              <w:rFonts w:asciiTheme="minorHAnsi" w:eastAsiaTheme="minorEastAsia" w:hAnsiTheme="minorHAnsi" w:cstheme="minorBidi"/>
+              <w:lang w:eastAsia="it-IT"/>
+            </w:rPr>
+          </w:pPr>
+          <w:hyperlink w:anchor="_Toc121392302" w:history="1">
+            <w:r>
+              <w:rPr>
+                <w:rStyle w:val="Collegamentoipertestuale"/>
+              </w:rPr>
+              <w:t>Documentazione e implementazione dell’applicazione</w:t>
+            </w:r>
+            <w:r>
+              <w:rPr>
+                <w:webHidden/>
+              </w:rPr>
+              <w:tab/>
+            </w:r>
+            <w:r>
+              <w:rPr>
+                <w:webHidden/>
+              </w:rPr>
+              <w:fldChar w:fldCharType="begin"/>
+            </w:r>
+            <w:r>
+              <w:rPr>
+                <w:webHidden/>
+              </w:rPr>
+              <w:instrText xml:space="preserve"> PAGEREF _Toc121392302 \h </w:instrText>
+            </w:r>
+            <w:r>
+              <w:rPr>
+                <w:webHidden/>
+              </w:rPr>
+            </w:r>
+            <w:r>
+              <w:rPr>
+                <w:webHidden/>
+              </w:rPr>
+              <w:fldChar w:fldCharType="separate"/>
+            </w:r>
+            <w:r>
+              <w:rPr>
+                <w:webHidden/>
+              </w:rPr>
+              <w:t>4</w:t>
+            </w:r>
+            <w:r>
+              <w:rPr>
+                <w:webHidden/>
+              </w:rPr>
+              <w:fldChar w:fldCharType="end"/>
+            </w:r>
+          </w:hyperlink>
+        </w:p>
+        <w:p>
+          <w:pPr>
+            <w:pStyle w:val="Sommario2"/>
+            <w:rPr>
+              <w:rFonts w:asciiTheme="minorHAnsi" w:eastAsiaTheme="minorEastAsia" w:hAnsiTheme="minorHAnsi" w:cstheme="minorBidi"/>
+              <w:lang w:eastAsia="it-IT"/>
+            </w:rPr>
+          </w:pPr>
+          <w:hyperlink w:anchor="_Toc121392303" w:history="1">
+            <w:r>
+              <w:rPr>
+                <w:rStyle w:val="Collegamentoipertestuale"/>
+              </w:rPr>
+              <w:t>Struttura del progetto</w:t>
+            </w:r>
+            <w:r>
+              <w:rPr>
+                <w:webHidden/>
+              </w:rPr>
+              <w:tab/>
+            </w:r>
+            <w:r>
+              <w:rPr>
+                <w:webHidden/>
+              </w:rPr>
+              <w:fldChar w:fldCharType="begin"/>
+            </w:r>
+            <w:r>
+              <w:rPr>
+                <w:webHidden/>
+              </w:rPr>
+              <w:instrText xml:space="preserve"> PAGEREF _Toc121392303 \h </w:instrText>
+            </w:r>
+            <w:r>
+              <w:rPr>
+                <w:webHidden/>
+              </w:rPr>
+            </w:r>
+            <w:r>
+              <w:rPr>
+                <w:webHidden/>
+              </w:rPr>
+              <w:fldChar w:fldCharType="separate"/>
+            </w:r>
+            <w:r>
+              <w:rPr>
+                <w:webHidden/>
+              </w:rPr>
+              <w:t>4</w:t>
+            </w:r>
+            <w:r>
+              <w:rPr>
+                <w:webHidden/>
+              </w:rPr>
+              <w:fldChar w:fldCharType="end"/>
+            </w:r>
+          </w:hyperlink>
+        </w:p>
+        <w:p>
+          <w:pPr>
+            <w:pStyle w:val="Sommario2"/>
+            <w:rPr>
+              <w:rFonts w:asciiTheme="minorHAnsi" w:eastAsiaTheme="minorEastAsia" w:hAnsiTheme="minorHAnsi" w:cstheme="minorBidi"/>
+              <w:lang w:eastAsia="it-IT"/>
+            </w:rPr>
+          </w:pPr>
+          <w:hyperlink w:anchor="_Toc121392304" w:history="1">
+            <w:r>
+              <w:rPr>
+                <w:rStyle w:val="Collegamentoipertestuale"/>
+              </w:rPr>
+              <w:t>Dipendenze del progetto</w:t>
+            </w:r>
+            <w:r>
+              <w:rPr>
+                <w:webHidden/>
+              </w:rPr>
+              <w:tab/>
+            </w:r>
+            <w:r>
+              <w:rPr>
+                <w:webHidden/>
+              </w:rPr>
+              <w:fldChar w:fldCharType="begin"/>
+            </w:r>
+            <w:r>
+              <w:rPr>
+                <w:webHidden/>
+              </w:rPr>
+              <w:instrText xml:space="preserve"> PAGEREF _Toc121392304 \h </w:instrText>
+            </w:r>
+            <w:r>
+              <w:rPr>
+                <w:webHidden/>
+              </w:rPr>
+            </w:r>
+            <w:r>
+              <w:rPr>
+                <w:webHidden/>
+              </w:rPr>
+              <w:fldChar w:fldCharType="separate"/>
+            </w:r>
+            <w:r>
+              <w:rPr>
+                <w:webHidden/>
+              </w:rPr>
+              <w:t>5</w:t>
+            </w:r>
+            <w:r>
+              <w:rPr>
+                <w:webHidden/>
+              </w:rPr>
+              <w:fldChar w:fldCharType="end"/>
+            </w:r>
+          </w:hyperlink>
+        </w:p>
+        <w:p>
+          <w:pPr>
+            <w:pStyle w:val="Sommario2"/>
+            <w:rPr>
+              <w:rFonts w:asciiTheme="minorHAnsi" w:eastAsiaTheme="minorEastAsia" w:hAnsiTheme="minorHAnsi" w:cstheme="minorBidi"/>
+              <w:lang w:eastAsia="it-IT"/>
+            </w:rPr>
+          </w:pPr>
+          <w:hyperlink w:anchor="_Toc121392305" w:history="1">
+            <w:r>
+              <w:rPr>
+                <w:rStyle w:val="Collegamentoipertestuale"/>
+              </w:rPr>
+              <w:t>Database del progetto</w:t>
+            </w:r>
+            <w:r>
+              <w:rPr>
+                <w:webHidden/>
+              </w:rPr>
+              <w:tab/>
+            </w:r>
+            <w:r>
+              <w:rPr>
+                <w:webHidden/>
+              </w:rPr>
+              <w:fldChar w:fldCharType="begin"/>
+            </w:r>
+            <w:r>
+              <w:rPr>
+                <w:webHidden/>
+              </w:rPr>
+              <w:instrText xml:space="preserve"> PAGEREF _Toc121392305 \h </w:instrText>
+            </w:r>
+            <w:r>
+              <w:rPr>
+                <w:webHidden/>
+              </w:rPr>
+            </w:r>
+            <w:r>
+              <w:rPr>
+                <w:webHidden/>
+              </w:rPr>
+              <w:fldChar w:fldCharType="separate"/>
+            </w:r>
+            <w:r>
+              <w:rPr>
+                <w:webHidden/>
+              </w:rPr>
+              <w:t>5</w:t>
+            </w:r>
+            <w:r>
+              <w:rPr>
+                <w:webHidden/>
+              </w:rPr>
+              <w:fldChar w:fldCharType="end"/>
+            </w:r>
+          </w:hyperlink>
+        </w:p>
+        <w:p>
+          <w:pPr>
+            <w:pStyle w:val="Sommario2"/>
+            <w:rPr>
+              <w:rFonts w:asciiTheme="minorHAnsi" w:eastAsiaTheme="minorEastAsia" w:hAnsiTheme="minorHAnsi" w:cstheme="minorBidi"/>
+              <w:lang w:eastAsia="it-IT"/>
+            </w:rPr>
+          </w:pPr>
+          <w:hyperlink w:anchor="_Toc121392306" w:history="1">
+            <w:r>
+              <w:rPr>
+                <w:rStyle w:val="Collegamentoipertestuale"/>
+              </w:rPr>
+              <w:t>API del progetto</w:t>
+            </w:r>
+            <w:r>
+              <w:rPr>
+                <w:webHidden/>
+              </w:rPr>
+              <w:tab/>
+            </w:r>
+            <w:r>
+              <w:rPr>
+                <w:webHidden/>
+              </w:rPr>
+              <w:fldChar w:fldCharType="begin"/>
+            </w:r>
+            <w:r>
+              <w:rPr>
+                <w:webHidden/>
+              </w:rPr>
+              <w:instrText xml:space="preserve"> PAGEREF _Toc121392306 \h </w:instrText>
+            </w:r>
+            <w:r>
+              <w:rPr>
+                <w:webHidden/>
+              </w:rPr>
+            </w:r>
+            <w:r>
+              <w:rPr>
+                <w:webHidden/>
+              </w:rPr>
+              <w:fldChar w:fldCharType="separate"/>
+            </w:r>
+            <w:r>
+              <w:rPr>
+                <w:webHidden/>
+              </w:rPr>
+              <w:t>5</w:t>
+            </w:r>
+            <w:r>
+              <w:rPr>
+                <w:webHidden/>
+              </w:rPr>
+              <w:fldChar w:fldCharType="end"/>
+            </w:r>
+          </w:hyperlink>
+        </w:p>
+        <w:p>
+          <w:pPr>
+            <w:pStyle w:val="Sommario3"/>
+            <w:rPr>
+              <w:rFonts w:asciiTheme="minorHAnsi" w:eastAsiaTheme="minorEastAsia" w:hAnsiTheme="minorHAnsi"/>
               <w:noProof/>
+              <w:lang w:eastAsia="it-IT"/>
             </w:rPr>
-            <w:t>Nessuna voce di sommario trovata.</w:t>
-          </w:r>
+          </w:pPr>
+          <w:hyperlink w:anchor="_Toc121392307" w:history="1">
+            <w:r>
+              <w:rPr>
+                <w:rStyle w:val="Collegamentoipertestuale"/>
+                <w:noProof/>
+              </w:rPr>
+              <w:t>Risorse estratte dal diagramma delle classi</w:t>
+            </w:r>
+            <w:r>
+              <w:rPr>
+                <w:noProof/>
+                <w:webHidden/>
+              </w:rPr>
+              <w:tab/>
+            </w:r>
+            <w:r>
+              <w:rPr>
+                <w:noProof/>
+                <w:webHidden/>
+              </w:rPr>
+              <w:fldChar w:fldCharType="begin"/>
+            </w:r>
+            <w:r>
+              <w:rPr>
+                <w:noProof/>
+                <w:webHidden/>
+              </w:rPr>
+              <w:instrText xml:space="preserve"> PAGEREF _Toc121392307 \h </w:instrText>
+            </w:r>
+            <w:r>
+              <w:rPr>
+                <w:noProof/>
+                <w:webHidden/>
+              </w:rPr>
+            </w:r>
+            <w:r>
+              <w:rPr>
+                <w:noProof/>
+                <w:webHidden/>
+              </w:rPr>
+              <w:fldChar w:fldCharType="separate"/>
+            </w:r>
+            <w:r>
+              <w:rPr>
+                <w:noProof/>
+                <w:webHidden/>
+              </w:rPr>
+              <w:t>5</w:t>
+            </w:r>
+            <w:r>
+              <w:rPr>
+                <w:noProof/>
+                <w:webHidden/>
+              </w:rPr>
+              <w:fldChar w:fldCharType="end"/>
+            </w:r>
+          </w:hyperlink>
+        </w:p>
+        <w:p>
+          <w:pPr>
+            <w:pStyle w:val="Sommario3"/>
+            <w:rPr>
+              <w:rFonts w:asciiTheme="minorHAnsi" w:eastAsiaTheme="minorEastAsia" w:hAnsiTheme="minorHAnsi"/>
+              <w:noProof/>
+              <w:lang w:eastAsia="it-IT"/>
+            </w:rPr>
+          </w:pPr>
+          <w:hyperlink w:anchor="_Toc121392308" w:history="1">
+            <w:r>
+              <w:rPr>
+                <w:rStyle w:val="Collegamentoipertestuale"/>
+                <w:noProof/>
+              </w:rPr>
+              <w:t>Modelli delle risorse</w:t>
+            </w:r>
+            <w:r>
+              <w:rPr>
+                <w:noProof/>
+                <w:webHidden/>
+              </w:rPr>
+              <w:tab/>
+            </w:r>
+            <w:r>
+              <w:rPr>
+                <w:noProof/>
+                <w:webHidden/>
+              </w:rPr>
+              <w:fldChar w:fldCharType="begin"/>
+            </w:r>
+            <w:r>
+              <w:rPr>
+                <w:noProof/>
+                <w:webHidden/>
+              </w:rPr>
+              <w:instrText xml:space="preserve"> PAGEREF _Toc121392308 \h </w:instrText>
+            </w:r>
+            <w:r>
+              <w:rPr>
+                <w:noProof/>
+                <w:webHidden/>
+              </w:rPr>
+            </w:r>
+            <w:r>
+              <w:rPr>
+                <w:noProof/>
+                <w:webHidden/>
+              </w:rPr>
+              <w:fldChar w:fldCharType="separate"/>
+            </w:r>
+            <w:r>
+              <w:rPr>
+                <w:noProof/>
+                <w:webHidden/>
+              </w:rPr>
+              <w:t>5</w:t>
+            </w:r>
+            <w:r>
+              <w:rPr>
+                <w:noProof/>
+                <w:webHidden/>
+              </w:rPr>
+              <w:fldChar w:fldCharType="end"/>
+            </w:r>
+          </w:hyperlink>
+        </w:p>
+        <w:p>
+          <w:pPr>
+            <w:pStyle w:val="Sommario2"/>
+            <w:rPr>
+              <w:rFonts w:asciiTheme="minorHAnsi" w:eastAsiaTheme="minorEastAsia" w:hAnsiTheme="minorHAnsi" w:cstheme="minorBidi"/>
+              <w:lang w:eastAsia="it-IT"/>
+            </w:rPr>
+          </w:pPr>
+          <w:hyperlink w:anchor="_Toc121392309" w:history="1">
+            <w:r>
+              <w:rPr>
+                <w:rStyle w:val="Collegamentoipertestuale"/>
+              </w:rPr>
+              <w:t>Sviluppo delle API</w:t>
+            </w:r>
+            <w:r>
+              <w:rPr>
+                <w:webHidden/>
+              </w:rPr>
+              <w:tab/>
+            </w:r>
+            <w:r>
+              <w:rPr>
+                <w:webHidden/>
+              </w:rPr>
+              <w:fldChar w:fldCharType="begin"/>
+            </w:r>
+            <w:r>
+              <w:rPr>
+                <w:webHidden/>
+              </w:rPr>
+              <w:instrText xml:space="preserve"> PAGEREF _Toc121392309 \h </w:instrText>
+            </w:r>
+            <w:r>
+              <w:rPr>
+                <w:webHidden/>
+              </w:rPr>
+            </w:r>
+            <w:r>
+              <w:rPr>
+                <w:webHidden/>
+              </w:rPr>
+              <w:fldChar w:fldCharType="separate"/>
+            </w:r>
+            <w:r>
+              <w:rPr>
+                <w:webHidden/>
+              </w:rPr>
+              <w:t>5</w:t>
+            </w:r>
+            <w:r>
+              <w:rPr>
+                <w:webHidden/>
+              </w:rPr>
+              <w:fldChar w:fldCharType="end"/>
+            </w:r>
+          </w:hyperlink>
+        </w:p>
+        <w:p>
+          <w:pPr>
+            <w:pStyle w:val="Sommario3"/>
+            <w:rPr>
+              <w:rFonts w:asciiTheme="minorHAnsi" w:eastAsiaTheme="minorEastAsia" w:hAnsiTheme="minorHAnsi"/>
+              <w:noProof/>
+              <w:lang w:eastAsia="it-IT"/>
+            </w:rPr>
+          </w:pPr>
+          <w:hyperlink w:anchor="_Toc121392310" w:history="1">
+            <w:r>
+              <w:rPr>
+                <w:rStyle w:val="Collegamentoipertestuale"/>
+                <w:noProof/>
+              </w:rPr>
+              <w:t>&lt;API 1&gt;</w:t>
+            </w:r>
+            <w:r>
+              <w:rPr>
+                <w:noProof/>
+                <w:webHidden/>
+              </w:rPr>
+              <w:tab/>
+            </w:r>
+            <w:r>
+              <w:rPr>
+                <w:noProof/>
+                <w:webHidden/>
+              </w:rPr>
+              <w:fldChar w:fldCharType="begin"/>
+            </w:r>
+            <w:r>
+              <w:rPr>
+                <w:noProof/>
+                <w:webHidden/>
+              </w:rPr>
+              <w:instrText xml:space="preserve"> PAGEREF _Toc121392310 \h </w:instrText>
+            </w:r>
+            <w:r>
+              <w:rPr>
+                <w:noProof/>
+                <w:webHidden/>
+              </w:rPr>
+            </w:r>
+            <w:r>
+              <w:rPr>
+                <w:noProof/>
+                <w:webHidden/>
+              </w:rPr>
+              <w:fldChar w:fldCharType="separate"/>
+            </w:r>
+            <w:r>
+              <w:rPr>
+                <w:noProof/>
+                <w:webHidden/>
+              </w:rPr>
+              <w:t>5</w:t>
+            </w:r>
+            <w:r>
+              <w:rPr>
+                <w:noProof/>
+                <w:webHidden/>
+              </w:rPr>
+              <w:fldChar w:fldCharType="end"/>
+            </w:r>
+          </w:hyperlink>
+        </w:p>
+        <w:p>
+          <w:pPr>
+            <w:pStyle w:val="Sommario3"/>
+            <w:rPr>
+              <w:rFonts w:asciiTheme="minorHAnsi" w:eastAsiaTheme="minorEastAsia" w:hAnsiTheme="minorHAnsi"/>
+              <w:noProof/>
+              <w:lang w:eastAsia="it-IT"/>
+            </w:rPr>
+          </w:pPr>
+          <w:hyperlink w:anchor="_Toc121392311" w:history="1">
+            <w:r>
+              <w:rPr>
+                <w:rStyle w:val="Collegamentoipertestuale"/>
+                <w:noProof/>
+              </w:rPr>
+              <w:t>&lt;API 2&gt;</w:t>
+            </w:r>
+            <w:r>
+              <w:rPr>
+                <w:noProof/>
+                <w:webHidden/>
+              </w:rPr>
+              <w:tab/>
+            </w:r>
+            <w:r>
+              <w:rPr>
+                <w:noProof/>
+                <w:webHidden/>
+              </w:rPr>
+              <w:fldChar w:fldCharType="begin"/>
+            </w:r>
+            <w:r>
+              <w:rPr>
+                <w:noProof/>
+                <w:webHidden/>
+              </w:rPr>
+              <w:instrText xml:space="preserve"> PAGEREF _Toc121392311 \h </w:instrText>
+            </w:r>
+            <w:r>
+              <w:rPr>
+                <w:noProof/>
+                <w:webHidden/>
+              </w:rPr>
+            </w:r>
+            <w:r>
+              <w:rPr>
+                <w:noProof/>
+                <w:webHidden/>
+              </w:rPr>
+              <w:fldChar w:fldCharType="separate"/>
+            </w:r>
+            <w:r>
+              <w:rPr>
+                <w:noProof/>
+                <w:webHidden/>
+              </w:rPr>
+              <w:t>6</w:t>
+            </w:r>
+            <w:r>
+              <w:rPr>
+                <w:noProof/>
+                <w:webHidden/>
+              </w:rPr>
+              <w:fldChar w:fldCharType="end"/>
+            </w:r>
+          </w:hyperlink>
+        </w:p>
+        <w:p>
+          <w:pPr>
+            <w:pStyle w:val="Sommario1"/>
+            <w:rPr>
+              <w:rFonts w:asciiTheme="minorHAnsi" w:eastAsiaTheme="minorEastAsia" w:hAnsiTheme="minorHAnsi" w:cstheme="minorBidi"/>
+              <w:lang w:eastAsia="it-IT"/>
+            </w:rPr>
+          </w:pPr>
+          <w:hyperlink w:anchor="_Toc121392312" w:history="1">
+            <w:r>
+              <w:rPr>
+                <w:rStyle w:val="Collegamentoipertestuale"/>
+              </w:rPr>
+              <w:t>Documentazione delle API</w:t>
+            </w:r>
+            <w:r>
+              <w:rPr>
+                <w:webHidden/>
+              </w:rPr>
+              <w:tab/>
+            </w:r>
+            <w:r>
+              <w:rPr>
+                <w:webHidden/>
+              </w:rPr>
+              <w:fldChar w:fldCharType="begin"/>
+            </w:r>
+            <w:r>
+              <w:rPr>
+                <w:webHidden/>
+              </w:rPr>
+              <w:instrText xml:space="preserve"> PAGEREF _Toc121392312 \h </w:instrText>
+            </w:r>
+            <w:r>
+              <w:rPr>
+                <w:webHidden/>
+              </w:rPr>
+            </w:r>
+            <w:r>
+              <w:rPr>
+                <w:webHidden/>
+              </w:rPr>
+              <w:fldChar w:fldCharType="separate"/>
+            </w:r>
+            <w:r>
+              <w:rPr>
+                <w:webHidden/>
+              </w:rPr>
+              <w:t>6</w:t>
+            </w:r>
+            <w:r>
+              <w:rPr>
+                <w:webHidden/>
+              </w:rPr>
+              <w:fldChar w:fldCharType="end"/>
+            </w:r>
+          </w:hyperlink>
+        </w:p>
+        <w:p>
+          <w:pPr>
+            <w:pStyle w:val="Sommario1"/>
+            <w:rPr>
+              <w:rFonts w:asciiTheme="minorHAnsi" w:eastAsiaTheme="minorEastAsia" w:hAnsiTheme="minorHAnsi" w:cstheme="minorBidi"/>
+              <w:lang w:eastAsia="it-IT"/>
+            </w:rPr>
+          </w:pPr>
+          <w:hyperlink w:anchor="_Toc121392313" w:history="1">
+            <w:r>
+              <w:rPr>
+                <w:rStyle w:val="Collegamentoipertestuale"/>
+              </w:rPr>
+              <w:t>Implementazione del FrontEnd</w:t>
+            </w:r>
+            <w:r>
+              <w:rPr>
+                <w:webHidden/>
+              </w:rPr>
+              <w:tab/>
+            </w:r>
+            <w:r>
+              <w:rPr>
+                <w:webHidden/>
+              </w:rPr>
+              <w:fldChar w:fldCharType="begin"/>
+            </w:r>
+            <w:r>
+              <w:rPr>
+                <w:webHidden/>
+              </w:rPr>
+              <w:instrText xml:space="preserve"> PAGEREF _Toc121392313 \h </w:instrText>
+            </w:r>
+            <w:r>
+              <w:rPr>
+                <w:webHidden/>
+              </w:rPr>
+            </w:r>
+            <w:r>
+              <w:rPr>
+                <w:webHidden/>
+              </w:rPr>
+              <w:fldChar w:fldCharType="separate"/>
+            </w:r>
+            <w:r>
+              <w:rPr>
+                <w:webHidden/>
+              </w:rPr>
+              <w:t>6</w:t>
+            </w:r>
+            <w:r>
+              <w:rPr>
+                <w:webHidden/>
+              </w:rPr>
+              <w:fldChar w:fldCharType="end"/>
+            </w:r>
+          </w:hyperlink>
+        </w:p>
+        <w:p>
+          <w:pPr>
+            <w:pStyle w:val="Sommario1"/>
+            <w:rPr>
+              <w:rFonts w:asciiTheme="minorHAnsi" w:eastAsiaTheme="minorEastAsia" w:hAnsiTheme="minorHAnsi" w:cstheme="minorBidi"/>
+              <w:lang w:eastAsia="it-IT"/>
+            </w:rPr>
+          </w:pPr>
+          <w:hyperlink w:anchor="_Toc121392314" w:history="1">
+            <w:r>
+              <w:rPr>
+                <w:rStyle w:val="Collegamentoipertestuale"/>
+              </w:rPr>
+              <w:t>Repository GitHub e informazioni sul deployment</w:t>
+            </w:r>
+            <w:r>
+              <w:rPr>
+                <w:webHidden/>
+              </w:rPr>
+              <w:tab/>
+            </w:r>
+            <w:r>
+              <w:rPr>
+                <w:webHidden/>
+              </w:rPr>
+              <w:fldChar w:fldCharType="begin"/>
+            </w:r>
+            <w:r>
+              <w:rPr>
+                <w:webHidden/>
+              </w:rPr>
+              <w:instrText xml:space="preserve"> PAGEREF _Toc121392314 \h </w:instrText>
+            </w:r>
+            <w:r>
+              <w:rPr>
+                <w:webHidden/>
+              </w:rPr>
+            </w:r>
+            <w:r>
+              <w:rPr>
+                <w:webHidden/>
+              </w:rPr>
+              <w:fldChar w:fldCharType="separate"/>
+            </w:r>
+            <w:r>
+              <w:rPr>
+                <w:webHidden/>
+              </w:rPr>
+              <w:t>6</w:t>
+            </w:r>
+            <w:r>
+              <w:rPr>
+                <w:webHidden/>
+              </w:rPr>
+              <w:fldChar w:fldCharType="end"/>
+            </w:r>
+          </w:hyperlink>
+        </w:p>
+        <w:p>
+          <w:pPr>
+            <w:pStyle w:val="Sommario1"/>
+            <w:rPr>
+              <w:rFonts w:asciiTheme="minorHAnsi" w:eastAsiaTheme="minorEastAsia" w:hAnsiTheme="minorHAnsi" w:cstheme="minorBidi"/>
+              <w:lang w:eastAsia="it-IT"/>
+            </w:rPr>
+          </w:pPr>
+          <w:hyperlink w:anchor="_Toc121392315" w:history="1">
+            <w:r>
+              <w:rPr>
+                <w:rStyle w:val="Collegamentoipertestuale"/>
+              </w:rPr>
+              <w:t>Testing</w:t>
+            </w:r>
+            <w:r>
+              <w:rPr>
+                <w:webHidden/>
+              </w:rPr>
+              <w:tab/>
+            </w:r>
+            <w:r>
+              <w:rPr>
+                <w:webHidden/>
+              </w:rPr>
+              <w:fldChar w:fldCharType="begin"/>
+            </w:r>
+            <w:r>
+              <w:rPr>
+                <w:webHidden/>
+              </w:rPr>
+              <w:instrText xml:space="preserve"> PAGEREF _Toc121392315 \h </w:instrText>
+            </w:r>
+            <w:r>
+              <w:rPr>
+                <w:webHidden/>
+              </w:rPr>
+            </w:r>
+            <w:r>
+              <w:rPr>
+                <w:webHidden/>
+              </w:rPr>
+              <w:fldChar w:fldCharType="separate"/>
+            </w:r>
+            <w:r>
+              <w:rPr>
+                <w:webHidden/>
+              </w:rPr>
+              <w:t>7</w:t>
+            </w:r>
+            <w:r>
+              <w:rPr>
+                <w:webHidden/>
+              </w:rPr>
+              <w:fldChar w:fldCharType="end"/>
+            </w:r>
+          </w:hyperlink>
+        </w:p>
+        <w:p>
           <w:r>
             <w:rPr>
               <w:rFonts w:cs="Poppins Light"/>
@@ -1651,14 +2617,681 @@
       <w:pPr>
         <w:pStyle w:val="Titolo1"/>
       </w:pPr>
+      <w:bookmarkStart w:id="0" w:name="_Toc121392300"/>
       <w:r>
         <w:lastRenderedPageBreak/>
-        <w:t>Titolo 1</w:t>
-      </w:r>
-    </w:p>
-    <w:p>
-      <w:r>
-        <w:t>Paragrafo 1</w:t>
+        <w:t>Scopo del documento</w:t>
+      </w:r>
+      <w:bookmarkEnd w:id="0"/>
+    </w:p>
+    <w:p>
+      <w:pPr>
+        <w:jc w:val="both"/>
+      </w:pPr>
+      <w:r>
+        <w:t>Il presente documento riporta tutte le informazioni necessarie per lo sviluppo di una parte</w:t>
+      </w:r>
+      <w:r>
+        <w:t xml:space="preserve"> </w:t>
+      </w:r>
+      <w:r>
+        <w:t>del sistema. In particolare, presenta tutti gli artefatti necessari per realizzare i servizi di gestione degli utenti e prenotazioni del sistema.</w:t>
+      </w:r>
+    </w:p>
+    <w:p>
+      <w:pPr>
+        <w:jc w:val="both"/>
+      </w:pPr>
+      <w:r>
+        <w:t>Partendo dalla descrizione degli user flow legati al ruolo dell’utente del sistema, il documento prosegue con la presentazione delle API necessarie (tramite l’API Model e il Modello delle risorse) per poter visualizzare, inserire e modificare sia gli utenti sia le prenotazioni del sistema.</w:t>
+      </w:r>
+    </w:p>
+    <w:p>
+      <w:pPr>
+        <w:jc w:val="both"/>
+      </w:pPr>
+      <w:r>
+        <w:t>Per ogni API realizzata, oltre ad una descrizione delle funzionalità fornite, il documento</w:t>
+      </w:r>
+      <w:r>
+        <w:t xml:space="preserve"> </w:t>
+      </w:r>
+      <w:r>
+        <w:t xml:space="preserve">presenta la sua documentazione e i test effettuati. </w:t>
+      </w:r>
+      <w:r>
+        <w:t>Infine,</w:t>
+      </w:r>
+      <w:r>
+        <w:t xml:space="preserve"> una sezione </w:t>
+      </w:r>
+      <w:r>
+        <w:t>è</w:t>
+      </w:r>
+      <w:r>
+        <w:t xml:space="preserve"> dedicata alle</w:t>
+      </w:r>
+      <w:r>
+        <w:t xml:space="preserve"> </w:t>
+      </w:r>
+      <w:r>
+        <w:t>informazioni del Git Repository e il deployment dell’applicazione stessa.</w:t>
+      </w:r>
+    </w:p>
+    <w:p/>
+    <w:p>
+      <w:pPr>
+        <w:pStyle w:val="Titolo1"/>
+      </w:pPr>
+      <w:bookmarkStart w:id="1" w:name="_Toc121392301"/>
+      <w:r>
+        <w:t>User flows</w:t>
+      </w:r>
+      <w:bookmarkEnd w:id="1"/>
+    </w:p>
+    <w:p>
+      <w:r>
+        <w:t xml:space="preserve">In questa sezione del documento di sviluppo riportiamo gli “user flows” per il ruolo dell’utente della nostra applicazione. </w:t>
+      </w:r>
+    </w:p>
+    <w:p/>
+    <w:p>
+      <w:r>
+        <w:t>&lt;TODO&gt; diagrammi user flows con descrizione</w:t>
+      </w:r>
+    </w:p>
+    <w:p/>
+    <w:p>
+      <w:pPr>
+        <w:pStyle w:val="Titolo1"/>
+      </w:pPr>
+      <w:bookmarkStart w:id="2" w:name="_Toc121392302"/>
+      <w:r>
+        <w:t>Documentazione e implementazione dell’applicazione</w:t>
+      </w:r>
+      <w:bookmarkEnd w:id="2"/>
+    </w:p>
+    <w:p>
+      <w:pPr>
+        <w:jc w:val="both"/>
+      </w:pPr>
+      <w:r>
+        <w:t xml:space="preserve">Nelle sezioni precedenti abbiamo identificato le varie features che devono essere implementate per la nostra applicazione con un’idea di come il nostro utente </w:t>
+      </w:r>
+      <w:r>
+        <w:t>può</w:t>
+      </w:r>
+      <w:r>
+        <w:t xml:space="preserve"> utilizzarle nel suo flusso applicativo. L’applicazione è stata sviluppata utilizzando </w:t>
+      </w:r>
+      <w:proofErr w:type="spellStart"/>
+      <w:r>
+        <w:t>NodeJS</w:t>
+      </w:r>
+      <w:proofErr w:type="spellEnd"/>
+      <w:r>
+        <w:t xml:space="preserve"> e </w:t>
+      </w:r>
+      <w:proofErr w:type="spellStart"/>
+      <w:r>
+        <w:t>VueJS</w:t>
+      </w:r>
+      <w:proofErr w:type="spellEnd"/>
+      <w:r>
+        <w:t>. Per la gestione dei dati abbiamo utilizzato MongoDB.</w:t>
+      </w:r>
+    </w:p>
+    <w:p>
+      <w:pPr>
+        <w:jc w:val="both"/>
+      </w:pPr>
+    </w:p>
+    <w:p>
+      <w:pPr>
+        <w:pStyle w:val="Titolo2"/>
+      </w:pPr>
+      <w:bookmarkStart w:id="3" w:name="_Toc121392303"/>
+      <w:r>
+        <w:t>Struttura del progetto</w:t>
+      </w:r>
+      <w:bookmarkEnd w:id="3"/>
+    </w:p>
+    <w:p>
+      <w:pPr>
+        <w:jc w:val="both"/>
+      </w:pPr>
+      <w:r>
+        <w:t>La struttura del progetto è presentata in figura ed è composta di una cartella api per la</w:t>
+      </w:r>
+      <w:r>
+        <w:t xml:space="preserve"> </w:t>
+      </w:r>
+      <w:r>
+        <w:t xml:space="preserve">gestione delle api locali, di una cartella </w:t>
+      </w:r>
+      <w:proofErr w:type="spellStart"/>
+      <w:r>
+        <w:t>ui</w:t>
+      </w:r>
+      <w:proofErr w:type="spellEnd"/>
+      <w:r>
+        <w:t xml:space="preserve"> per la parte del front-end, e di una cartella </w:t>
+      </w:r>
+      <w:proofErr w:type="spellStart"/>
+      <w:r>
+        <w:t>Photos</w:t>
+      </w:r>
+      <w:proofErr w:type="spellEnd"/>
+      <w:r>
+        <w:t xml:space="preserve"> per la memorizzazione di immagini a supporto.</w:t>
+      </w:r>
+    </w:p>
+    <w:p>
+      <w:pPr>
+        <w:jc w:val="both"/>
+      </w:pPr>
+    </w:p>
+    <w:p>
+      <w:pPr>
+        <w:jc w:val="both"/>
+      </w:pPr>
+      <w:r>
+        <w:t>&lt;TODO&gt; descrivere e mettere foto dell’albero delle cartelle</w:t>
+      </w:r>
+    </w:p>
+    <w:p/>
+    <w:p>
+      <w:pPr>
+        <w:pStyle w:val="Titolo2"/>
+      </w:pPr>
+      <w:bookmarkStart w:id="4" w:name="_Toc121392304"/>
+      <w:r>
+        <w:lastRenderedPageBreak/>
+        <w:t>Dipendenze del progetto</w:t>
+      </w:r>
+      <w:bookmarkEnd w:id="4"/>
+    </w:p>
+    <w:p>
+      <w:pPr>
+        <w:jc w:val="both"/>
+      </w:pPr>
+      <w:r>
+        <w:t xml:space="preserve">I seguenti moduli </w:t>
+      </w:r>
+      <w:proofErr w:type="spellStart"/>
+      <w:r>
+        <w:t>Node</w:t>
+      </w:r>
+      <w:proofErr w:type="spellEnd"/>
+      <w:r>
+        <w:t xml:space="preserve"> sono stati utilizzati e aggiunti al file </w:t>
+      </w:r>
+      <w:proofErr w:type="spellStart"/>
+      <w:r>
+        <w:t>p</w:t>
+      </w:r>
+      <w:r>
+        <w:t>ackage.</w:t>
+      </w:r>
+      <w:r>
+        <w:t>j</w:t>
+      </w:r>
+      <w:r>
+        <w:t>son</w:t>
+      </w:r>
+      <w:proofErr w:type="spellEnd"/>
+    </w:p>
+    <w:p>
+      <w:pPr>
+        <w:pStyle w:val="Paragrafoelenco"/>
+        <w:numPr>
+          <w:ilvl w:val="0"/>
+          <w:numId w:val="20"/>
+        </w:numPr>
+        <w:jc w:val="both"/>
+      </w:pPr>
+      <w:r>
+        <w:t>Express</w:t>
+      </w:r>
+    </w:p>
+    <w:p>
+      <w:pPr>
+        <w:pStyle w:val="Paragrafoelenco"/>
+        <w:numPr>
+          <w:ilvl w:val="0"/>
+          <w:numId w:val="20"/>
+        </w:numPr>
+        <w:jc w:val="both"/>
+      </w:pPr>
+      <w:proofErr w:type="spellStart"/>
+      <w:r>
+        <w:t>Mongoose</w:t>
+      </w:r>
+      <w:proofErr w:type="spellEnd"/>
+    </w:p>
+    <w:p>
+      <w:pPr>
+        <w:pStyle w:val="Paragrafoelenco"/>
+        <w:numPr>
+          <w:ilvl w:val="0"/>
+          <w:numId w:val="20"/>
+        </w:numPr>
+        <w:jc w:val="both"/>
+      </w:pPr>
+      <w:proofErr w:type="spellStart"/>
+      <w:r>
+        <w:t>Dotenv</w:t>
+      </w:r>
+      <w:proofErr w:type="spellEnd"/>
+    </w:p>
+    <w:p>
+      <w:pPr>
+        <w:pStyle w:val="Paragrafoelenco"/>
+        <w:numPr>
+          <w:ilvl w:val="0"/>
+          <w:numId w:val="20"/>
+        </w:numPr>
+        <w:jc w:val="both"/>
+      </w:pPr>
+      <w:r>
+        <w:t>&lt;TODO&gt; aggiungere le altre dipendenze</w:t>
+      </w:r>
+    </w:p>
+    <w:p>
+      <w:pPr>
+        <w:jc w:val="both"/>
+      </w:pPr>
+    </w:p>
+    <w:p>
+      <w:pPr>
+        <w:pStyle w:val="Titolo2"/>
+      </w:pPr>
+      <w:bookmarkStart w:id="5" w:name="_Toc121392305"/>
+      <w:r>
+        <w:t>Database del progetto</w:t>
+      </w:r>
+      <w:bookmarkEnd w:id="5"/>
+    </w:p>
+    <w:p>
+      <w:pPr>
+        <w:jc w:val="both"/>
+      </w:pPr>
+      <w:r>
+        <w:t>Per la gestione dei dati utili all’applicazione abbiamo definito due principali strutture dati</w:t>
+      </w:r>
+      <w:r>
+        <w:t xml:space="preserve"> </w:t>
+      </w:r>
+      <w:r>
+        <w:t>come illustrato in figura. Una collezione di “dipartimenti” e una collezioni di “dipendenti”.</w:t>
+      </w:r>
+    </w:p>
+    <w:p>
+      <w:pPr>
+        <w:jc w:val="both"/>
+      </w:pPr>
+      <w:r>
+        <w:t xml:space="preserve">&lt;TODO&gt; mettere uno screenshot da </w:t>
+      </w:r>
+      <w:proofErr w:type="spellStart"/>
+      <w:r>
+        <w:t>mongoDB</w:t>
+      </w:r>
+      <w:proofErr w:type="spellEnd"/>
+    </w:p>
+    <w:p>
+      <w:pPr>
+        <w:jc w:val="both"/>
+      </w:pPr>
+    </w:p>
+    <w:p>
+      <w:pPr>
+        <w:jc w:val="both"/>
+      </w:pPr>
+      <w:r>
+        <w:t>Per rappresentare i dipartimenti e i dipendenti abbiamo definito i seguenti tipi di dati:</w:t>
+      </w:r>
+    </w:p>
+    <w:p>
+      <w:pPr>
+        <w:jc w:val="both"/>
+      </w:pPr>
+      <w:r>
+        <w:t xml:space="preserve">&lt;TODO&gt; inserire screenshot (o codice) della definizione delle </w:t>
+      </w:r>
+      <w:proofErr w:type="spellStart"/>
+      <w:r>
+        <w:t>collections</w:t>
+      </w:r>
+      <w:proofErr w:type="spellEnd"/>
+    </w:p>
+    <w:p>
+      <w:pPr>
+        <w:jc w:val="both"/>
+      </w:pPr>
+    </w:p>
+    <w:p>
+      <w:pPr>
+        <w:pStyle w:val="Titolo2"/>
+      </w:pPr>
+      <w:bookmarkStart w:id="6" w:name="_Toc121392306"/>
+      <w:r>
+        <w:t>API del progetto</w:t>
+      </w:r>
+      <w:bookmarkEnd w:id="6"/>
+    </w:p>
+    <w:p>
+      <w:pPr>
+        <w:pStyle w:val="Titolo3"/>
+      </w:pPr>
+      <w:bookmarkStart w:id="7" w:name="_Toc121392307"/>
+      <w:r>
+        <w:t>Risorse estratte dal diagramma delle classi</w:t>
+      </w:r>
+      <w:bookmarkEnd w:id="7"/>
+    </w:p>
+    <w:p>
+      <w:r>
+        <w:t xml:space="preserve">&lt;TODO&gt; testo Descrizione delle risorse estratte dal Class </w:t>
+      </w:r>
+      <w:proofErr w:type="spellStart"/>
+      <w:r>
+        <w:t>diagram</w:t>
+      </w:r>
+      <w:proofErr w:type="spellEnd"/>
+    </w:p>
+    <w:p>
+      <w:r>
+        <w:t>&lt;TODO&gt; Figura del diagramma delle risorse</w:t>
+      </w:r>
+    </w:p>
+    <w:p/>
+    <w:p>
+      <w:pPr>
+        <w:pStyle w:val="Titolo3"/>
+      </w:pPr>
+      <w:bookmarkStart w:id="8" w:name="_Toc121392308"/>
+      <w:r>
+        <w:t>Modelli delle risorse</w:t>
+      </w:r>
+      <w:bookmarkEnd w:id="8"/>
+    </w:p>
+    <w:p>
+      <w:r>
+        <w:t xml:space="preserve">&lt;TODO&gt; testo Descrizione del </w:t>
+      </w:r>
+      <w:proofErr w:type="spellStart"/>
+      <w:r>
+        <w:t>resources</w:t>
+      </w:r>
+      <w:proofErr w:type="spellEnd"/>
+      <w:r>
+        <w:t xml:space="preserve"> model</w:t>
+      </w:r>
+    </w:p>
+    <w:p>
+      <w:r>
+        <w:t>&lt;TODO&gt; Figura del diagramma delle API (</w:t>
+      </w:r>
+      <w:proofErr w:type="spellStart"/>
+      <w:r>
+        <w:t>resources</w:t>
+      </w:r>
+      <w:proofErr w:type="spellEnd"/>
+      <w:r>
+        <w:t xml:space="preserve"> Model)</w:t>
+      </w:r>
+    </w:p>
+    <w:p/>
+    <w:p>
+      <w:pPr>
+        <w:pStyle w:val="Titolo2"/>
+      </w:pPr>
+      <w:bookmarkStart w:id="9" w:name="_Toc121392309"/>
+      <w:r>
+        <w:t>Sviluppo delle API</w:t>
+      </w:r>
+      <w:bookmarkEnd w:id="9"/>
+    </w:p>
+    <w:p>
+      <w:r>
+        <w:t>&lt;TODO&gt; descrizione delle varie API sviluppate a partire dai modelli delle risorse</w:t>
+      </w:r>
+    </w:p>
+    <w:p>
+      <w:pPr>
+        <w:pStyle w:val="Titolo3"/>
+      </w:pPr>
+      <w:bookmarkStart w:id="10" w:name="_Toc121392310"/>
+      <w:r>
+        <w:t>&lt;API 1&gt;</w:t>
+      </w:r>
+      <w:bookmarkEnd w:id="10"/>
+    </w:p>
+    <w:p>
+      <w:r>
+        <w:t>&lt;TODO&gt; descrivere l’API 1</w:t>
+      </w:r>
+    </w:p>
+    <w:p/>
+    <w:p/>
+    <w:p>
+      <w:pPr>
+        <w:pStyle w:val="Titolo3"/>
+      </w:pPr>
+      <w:bookmarkStart w:id="11" w:name="_Toc121392311"/>
+      <w:r>
+        <w:lastRenderedPageBreak/>
+        <w:t>&lt;API 2&gt;</w:t>
+      </w:r>
+      <w:bookmarkEnd w:id="11"/>
+    </w:p>
+    <w:p>
+      <w:r>
+        <w:t>&lt;TODO&gt; descrivere l’API 2</w:t>
+      </w:r>
+    </w:p>
+    <w:p/>
+    <w:p>
+      <w:pPr>
+        <w:pStyle w:val="Titolo1"/>
+      </w:pPr>
+      <w:bookmarkStart w:id="12" w:name="_Toc121392312"/>
+      <w:r>
+        <w:t>Documentazione delle API</w:t>
+      </w:r>
+      <w:bookmarkEnd w:id="12"/>
+    </w:p>
+    <w:p>
+      <w:r>
+        <w:t xml:space="preserve">Le API Locali fornite dall’applicazione e descritte nella sezione precedente sono state documentate utilizzando il modulo </w:t>
+      </w:r>
+      <w:proofErr w:type="spellStart"/>
+      <w:r>
+        <w:t>NodeJS</w:t>
+      </w:r>
+      <w:proofErr w:type="spellEnd"/>
+      <w:r>
+        <w:t xml:space="preserve"> chiamato </w:t>
+      </w:r>
+      <w:proofErr w:type="spellStart"/>
+      <w:r>
+        <w:t>Swagger</w:t>
+      </w:r>
+      <w:proofErr w:type="spellEnd"/>
+      <w:r>
+        <w:t xml:space="preserve"> UI Express. In questo modo la documentazione relativa alle API è direttamente disponibile a chiunque veda il codice sorgente.</w:t>
+      </w:r>
+    </w:p>
+    <w:p>
+      <w:r>
+        <w:t xml:space="preserve">Per poter generare l’endpoint dedicato alla presentazione delle API abbiamo utilizzato </w:t>
+      </w:r>
+      <w:proofErr w:type="spellStart"/>
+      <w:r>
+        <w:t>Swagger</w:t>
+      </w:r>
+      <w:proofErr w:type="spellEnd"/>
+      <w:r>
+        <w:t xml:space="preserve"> UI in quanto crea una pagina web dalle definizioni delle specifiche </w:t>
+      </w:r>
+      <w:proofErr w:type="spellStart"/>
+      <w:r>
+        <w:t>OpenAPI</w:t>
+      </w:r>
+      <w:proofErr w:type="spellEnd"/>
+      <w:r>
+        <w:t>.</w:t>
+      </w:r>
+    </w:p>
+    <w:p>
+      <w:r>
+        <w:t>In particolare, di seguito mostriamo la pagina web relativa alla documentazione che presenta</w:t>
+      </w:r>
+      <w:r>
+        <w:t xml:space="preserve"> </w:t>
+      </w:r>
+      <w:r>
+        <w:t>le 3 API (GET, POST and DELETE) per la gestione dei dati della nostra applicazione.</w:t>
+      </w:r>
+    </w:p>
+    <w:p>
+      <w:r>
+        <w:t>La GET viene utilizzata per visualizzare i dati in una pagina HTML. La POST per inserire un</w:t>
+      </w:r>
+      <w:r>
+        <w:t xml:space="preserve"> </w:t>
+      </w:r>
+      <w:r>
+        <w:t>nuovo dato nel nostro sistema. La DELETE per cancellare un dato dal nostro sistema.</w:t>
+      </w:r>
+    </w:p>
+    <w:p>
+      <w:r>
+        <w:t xml:space="preserve">L’endpoint da invocare per raggiungere la seguente documentazione </w:t>
+      </w:r>
+      <w:proofErr w:type="spellStart"/>
+      <w:r>
+        <w:t>e’</w:t>
+      </w:r>
+      <w:proofErr w:type="spellEnd"/>
+      <w:r>
+        <w:t>:</w:t>
+      </w:r>
+    </w:p>
+    <w:p>
+      <w:pPr>
+        <w:rPr>
+          <w:u w:val="single"/>
+        </w:rPr>
+      </w:pPr>
+      <w:r>
+        <w:rPr>
+          <w:u w:val="single"/>
+        </w:rPr>
+        <w:t>http://localhost:8080/api-docs</w:t>
+      </w:r>
+    </w:p>
+    <w:p/>
+    <w:p>
+      <w:r>
+        <w:t xml:space="preserve">&lt;TODO&gt; inserire screenshot di </w:t>
+      </w:r>
+      <w:proofErr w:type="spellStart"/>
+      <w:r>
+        <w:t>SwaggerUI</w:t>
+      </w:r>
+      <w:proofErr w:type="spellEnd"/>
+    </w:p>
+    <w:p/>
+    <w:p>
+      <w:pPr>
+        <w:pStyle w:val="Titolo1"/>
+      </w:pPr>
+      <w:bookmarkStart w:id="13" w:name="_Toc121392313"/>
+      <w:r>
+        <w:t xml:space="preserve">Implementazione del </w:t>
+      </w:r>
+      <w:proofErr w:type="spellStart"/>
+      <w:r>
+        <w:t>FrontEnd</w:t>
+      </w:r>
+      <w:bookmarkEnd w:id="13"/>
+      <w:proofErr w:type="spellEnd"/>
+    </w:p>
+    <w:p>
+      <w:r>
+        <w:t xml:space="preserve">Il </w:t>
+      </w:r>
+      <w:proofErr w:type="spellStart"/>
+      <w:r>
+        <w:t>FrontEnd</w:t>
+      </w:r>
+      <w:proofErr w:type="spellEnd"/>
+      <w:r>
+        <w:t xml:space="preserve"> fornisce le funzionalità di visualizzazione, inserimento e cancellazione dei dati dell’</w:t>
+      </w:r>
+      <w:proofErr w:type="spellStart"/>
+      <w:r>
+        <w:t>applicazion</w:t>
+      </w:r>
+      <w:proofErr w:type="spellEnd"/>
+      <w:r>
+        <w:t>. In particolare, l’applicazione è composta da una Home Page, da una pagina per la gestione …</w:t>
+      </w:r>
+    </w:p>
+    <w:p/>
+    <w:p>
+      <w:r>
+        <w:t>&lt;TODO&gt; descrivere le varie pagine con testo e screenshot</w:t>
+      </w:r>
+    </w:p>
+    <w:p/>
+    <w:p>
+      <w:pPr>
+        <w:pStyle w:val="Titolo1"/>
+      </w:pPr>
+      <w:bookmarkStart w:id="14" w:name="_Toc121392314"/>
+      <w:r>
+        <w:t>Repository GitHub e informazioni sul deployment</w:t>
+      </w:r>
+      <w:bookmarkEnd w:id="14"/>
+    </w:p>
+    <w:p>
+      <w:r>
+        <w:t xml:space="preserve">&lt;TODO&gt; Descrizione di come </w:t>
+      </w:r>
+      <w:r>
+        <w:t>è</w:t>
+      </w:r>
+      <w:r>
+        <w:t xml:space="preserve"> strutturato il Repo Git </w:t>
+      </w:r>
+    </w:p>
+    <w:p>
+      <w:r>
+        <w:t xml:space="preserve">&lt;TODO&gt; Info sul deployment e sul link da utilizzare per eseguire l’applicazione su </w:t>
+      </w:r>
+      <w:proofErr w:type="spellStart"/>
+      <w:r>
+        <w:t>Heroku</w:t>
+      </w:r>
+      <w:proofErr w:type="spellEnd"/>
+    </w:p>
+    <w:p>
+      <w:pPr>
+        <w:pStyle w:val="Titolo1"/>
+      </w:pPr>
+      <w:bookmarkStart w:id="15" w:name="_Toc121392315"/>
+      <w:r>
+        <w:lastRenderedPageBreak/>
+        <w:t>Testing</w:t>
+      </w:r>
+      <w:bookmarkEnd w:id="15"/>
+    </w:p>
+    <w:p>
+      <w:r>
+        <w:t>&lt;TODO&gt; Descrizione dei casi di test e del loro esito su alcune funzionalità dell’applicazione</w:t>
       </w:r>
     </w:p>
     <w:sectPr>
@@ -3186,6 +4819,119 @@
     </w:lvl>
   </w:abstractNum>
   <w:abstractNum w:abstractNumId="9" w15:restartNumberingAfterBreak="0">
+    <w:nsid w:val="4CA47539"/>
+    <w:multiLevelType w:val="hybridMultilevel"/>
+    <w:tmpl w:val="6576DA70"/>
+    <w:lvl w:ilvl="0" w:tplc="04100001">
+      <w:start w:val="1"/>
+      <w:numFmt w:val="bullet"/>
+      <w:lvlText w:val=""/>
+      <w:lvlJc w:val="left"/>
+      <w:pPr>
+        <w:ind w:left="720" w:hanging="360"/>
+      </w:pPr>
+      <w:rPr>
+        <w:rFonts w:ascii="Symbol" w:hAnsi="Symbol" w:hint="default"/>
+      </w:rPr>
+    </w:lvl>
+    <w:lvl w:ilvl="1" w:tplc="04100003" w:tentative="1">
+      <w:start w:val="1"/>
+      <w:numFmt w:val="bullet"/>
+      <w:lvlText w:val="o"/>
+      <w:lvlJc w:val="left"/>
+      <w:pPr>
+        <w:ind w:left="1440" w:hanging="360"/>
+      </w:pPr>
+      <w:rPr>
+        <w:rFonts w:ascii="Courier New" w:hAnsi="Courier New" w:cs="Courier New" w:hint="default"/>
+      </w:rPr>
+    </w:lvl>
+    <w:lvl w:ilvl="2" w:tplc="04100005" w:tentative="1">
+      <w:start w:val="1"/>
+      <w:numFmt w:val="bullet"/>
+      <w:lvlText w:val=""/>
+      <w:lvlJc w:val="left"/>
+      <w:pPr>
+        <w:ind w:left="2160" w:hanging="360"/>
+      </w:pPr>
+      <w:rPr>
+        <w:rFonts w:ascii="Wingdings" w:hAnsi="Wingdings" w:hint="default"/>
+      </w:rPr>
+    </w:lvl>
+    <w:lvl w:ilvl="3" w:tplc="04100001" w:tentative="1">
+      <w:start w:val="1"/>
+      <w:numFmt w:val="bullet"/>
+      <w:lvlText w:val=""/>
+      <w:lvlJc w:val="left"/>
+      <w:pPr>
+        <w:ind w:left="2880" w:hanging="360"/>
+      </w:pPr>
+      <w:rPr>
+        <w:rFonts w:ascii="Symbol" w:hAnsi="Symbol" w:hint="default"/>
+      </w:rPr>
+    </w:lvl>
+    <w:lvl w:ilvl="4" w:tplc="04100003" w:tentative="1">
+      <w:start w:val="1"/>
+      <w:numFmt w:val="bullet"/>
+      <w:lvlText w:val="o"/>
+      <w:lvlJc w:val="left"/>
+      <w:pPr>
+        <w:ind w:left="3600" w:hanging="360"/>
+      </w:pPr>
+      <w:rPr>
+        <w:rFonts w:ascii="Courier New" w:hAnsi="Courier New" w:cs="Courier New" w:hint="default"/>
+      </w:rPr>
+    </w:lvl>
+    <w:lvl w:ilvl="5" w:tplc="04100005" w:tentative="1">
+      <w:start w:val="1"/>
+      <w:numFmt w:val="bullet"/>
+      <w:lvlText w:val=""/>
+      <w:lvlJc w:val="left"/>
+      <w:pPr>
+        <w:ind w:left="4320" w:hanging="360"/>
+      </w:pPr>
+      <w:rPr>
+        <w:rFonts w:ascii="Wingdings" w:hAnsi="Wingdings" w:hint="default"/>
+      </w:rPr>
+    </w:lvl>
+    <w:lvl w:ilvl="6" w:tplc="04100001" w:tentative="1">
+      <w:start w:val="1"/>
+      <w:numFmt w:val="bullet"/>
+      <w:lvlText w:val=""/>
+      <w:lvlJc w:val="left"/>
+      <w:pPr>
+        <w:ind w:left="5040" w:hanging="360"/>
+      </w:pPr>
+      <w:rPr>
+        <w:rFonts w:ascii="Symbol" w:hAnsi="Symbol" w:hint="default"/>
+      </w:rPr>
+    </w:lvl>
+    <w:lvl w:ilvl="7" w:tplc="04100003" w:tentative="1">
+      <w:start w:val="1"/>
+      <w:numFmt w:val="bullet"/>
+      <w:lvlText w:val="o"/>
+      <w:lvlJc w:val="left"/>
+      <w:pPr>
+        <w:ind w:left="5760" w:hanging="360"/>
+      </w:pPr>
+      <w:rPr>
+        <w:rFonts w:ascii="Courier New" w:hAnsi="Courier New" w:cs="Courier New" w:hint="default"/>
+      </w:rPr>
+    </w:lvl>
+    <w:lvl w:ilvl="8" w:tplc="04100005" w:tentative="1">
+      <w:start w:val="1"/>
+      <w:numFmt w:val="bullet"/>
+      <w:lvlText w:val=""/>
+      <w:lvlJc w:val="left"/>
+      <w:pPr>
+        <w:ind w:left="6480" w:hanging="360"/>
+      </w:pPr>
+      <w:rPr>
+        <w:rFonts w:ascii="Wingdings" w:hAnsi="Wingdings" w:hint="default"/>
+      </w:rPr>
+    </w:lvl>
+  </w:abstractNum>
+  <w:abstractNum w:abstractNumId="10" w15:restartNumberingAfterBreak="0">
     <w:nsid w:val="51FD2FD5"/>
     <w:multiLevelType w:val="hybridMultilevel"/>
     <w:tmpl w:val="83E4616C"/>
@@ -3298,7 +5044,7 @@
       </w:rPr>
     </w:lvl>
   </w:abstractNum>
-  <w:abstractNum w:abstractNumId="10" w15:restartNumberingAfterBreak="0">
+  <w:abstractNum w:abstractNumId="11" w15:restartNumberingAfterBreak="0">
     <w:nsid w:val="54EA56F0"/>
     <w:multiLevelType w:val="hybridMultilevel"/>
     <w:tmpl w:val="EADC9506"/>
@@ -3390,7 +5136,7 @@
       </w:pPr>
     </w:lvl>
   </w:abstractNum>
-  <w:abstractNum w:abstractNumId="11" w15:restartNumberingAfterBreak="0">
+  <w:abstractNum w:abstractNumId="12" w15:restartNumberingAfterBreak="0">
     <w:nsid w:val="5EAD51C4"/>
     <w:multiLevelType w:val="hybridMultilevel"/>
     <w:tmpl w:val="38766E18"/>
@@ -3479,7 +5225,7 @@
       </w:pPr>
     </w:lvl>
   </w:abstractNum>
-  <w:abstractNum w:abstractNumId="12" w15:restartNumberingAfterBreak="0">
+  <w:abstractNum w:abstractNumId="13" w15:restartNumberingAfterBreak="0">
     <w:nsid w:val="5FCE3BF8"/>
     <w:multiLevelType w:val="hybridMultilevel"/>
     <w:tmpl w:val="A6D6FDF8"/>
@@ -3592,7 +5338,7 @@
       </w:rPr>
     </w:lvl>
   </w:abstractNum>
-  <w:abstractNum w:abstractNumId="13" w15:restartNumberingAfterBreak="0">
+  <w:abstractNum w:abstractNumId="14" w15:restartNumberingAfterBreak="0">
     <w:nsid w:val="63032C46"/>
     <w:multiLevelType w:val="hybridMultilevel"/>
     <w:tmpl w:val="88A81AEA"/>
@@ -3681,7 +5427,7 @@
       </w:pPr>
     </w:lvl>
   </w:abstractNum>
-  <w:abstractNum w:abstractNumId="14" w15:restartNumberingAfterBreak="0">
+  <w:abstractNum w:abstractNumId="15" w15:restartNumberingAfterBreak="0">
     <w:nsid w:val="67AF6888"/>
     <w:multiLevelType w:val="hybridMultilevel"/>
     <w:tmpl w:val="8FF04FA0"/>
@@ -3794,7 +5540,7 @@
       </w:rPr>
     </w:lvl>
   </w:abstractNum>
-  <w:abstractNum w:abstractNumId="15" w15:restartNumberingAfterBreak="0">
+  <w:abstractNum w:abstractNumId="16" w15:restartNumberingAfterBreak="0">
     <w:nsid w:val="6ED64AC0"/>
     <w:multiLevelType w:val="hybridMultilevel"/>
     <w:tmpl w:val="EE86410C"/>
@@ -3907,7 +5653,7 @@
       </w:rPr>
     </w:lvl>
   </w:abstractNum>
-  <w:abstractNum w:abstractNumId="16" w15:restartNumberingAfterBreak="0">
+  <w:abstractNum w:abstractNumId="17" w15:restartNumberingAfterBreak="0">
     <w:nsid w:val="755101CD"/>
     <w:multiLevelType w:val="hybridMultilevel"/>
     <w:tmpl w:val="A4C808E6"/>
@@ -3996,7 +5742,7 @@
       </w:pPr>
     </w:lvl>
   </w:abstractNum>
-  <w:abstractNum w:abstractNumId="17" w15:restartNumberingAfterBreak="0">
+  <w:abstractNum w:abstractNumId="18" w15:restartNumberingAfterBreak="0">
     <w:nsid w:val="78924E4B"/>
     <w:multiLevelType w:val="multilevel"/>
     <w:tmpl w:val="740A0CBC"/>
@@ -4112,7 +5858,7 @@
       </w:pPr>
     </w:lvl>
   </w:abstractNum>
-  <w:abstractNum w:abstractNumId="18" w15:restartNumberingAfterBreak="0">
+  <w:abstractNum w:abstractNumId="19" w15:restartNumberingAfterBreak="0">
     <w:nsid w:val="7C8C5620"/>
     <w:multiLevelType w:val="hybridMultilevel"/>
     <w:tmpl w:val="C7E89C96"/>
@@ -4232,25 +5978,25 @@
     <w:abstractNumId w:val="7"/>
   </w:num>
   <w:num w:numId="3" w16cid:durableId="329984821">
+    <w:abstractNumId w:val="11"/>
+  </w:num>
+  <w:num w:numId="4" w16cid:durableId="4795651">
+    <w:abstractNumId w:val="17"/>
+  </w:num>
+  <w:num w:numId="5" w16cid:durableId="634339070">
     <w:abstractNumId w:val="10"/>
   </w:num>
-  <w:num w:numId="4" w16cid:durableId="4795651">
+  <w:num w:numId="6" w16cid:durableId="1916740993">
     <w:abstractNumId w:val="16"/>
   </w:num>
-  <w:num w:numId="5" w16cid:durableId="634339070">
-    <w:abstractNumId w:val="9"/>
+  <w:num w:numId="7" w16cid:durableId="1776098979">
+    <w:abstractNumId w:val="19"/>
   </w:num>
-  <w:num w:numId="6" w16cid:durableId="1916740993">
+  <w:num w:numId="8" w16cid:durableId="1972706394">
     <w:abstractNumId w:val="15"/>
   </w:num>
-  <w:num w:numId="7" w16cid:durableId="1776098979">
-    <w:abstractNumId w:val="18"/>
-  </w:num>
-  <w:num w:numId="8" w16cid:durableId="1972706394">
-    <w:abstractNumId w:val="14"/>
-  </w:num>
   <w:num w:numId="9" w16cid:durableId="1197427155">
-    <w:abstractNumId w:val="12"/>
+    <w:abstractNumId w:val="13"/>
   </w:num>
   <w:num w:numId="10" w16cid:durableId="552622197">
     <w:abstractNumId w:val="5"/>
@@ -4265,10 +6011,10 @@
     <w:abstractNumId w:val="2"/>
   </w:num>
   <w:num w:numId="14" w16cid:durableId="899678647">
-    <w:abstractNumId w:val="17"/>
+    <w:abstractNumId w:val="18"/>
   </w:num>
   <w:num w:numId="15" w16cid:durableId="874662140">
-    <w:abstractNumId w:val="13"/>
+    <w:abstractNumId w:val="14"/>
   </w:num>
   <w:num w:numId="16" w16cid:durableId="442651909">
     <w:abstractNumId w:val="4"/>
@@ -4280,7 +6026,10 @@
     <w:abstractNumId w:val="1"/>
   </w:num>
   <w:num w:numId="19" w16cid:durableId="1259828674">
-    <w:abstractNumId w:val="11"/>
+    <w:abstractNumId w:val="12"/>
+  </w:num>
+  <w:num w:numId="20" w16cid:durableId="1121413485">
+    <w:abstractNumId w:val="9"/>
   </w:num>
   <w:numIdMacAtCleanup w:val="11"/>
 </w:numbering>

</xml_diff>

<commit_message>
D4 - Aggiunti user flow con descrizione
</commit_message>
<xml_diff>
--- a/Documento di sviluppo dell'applicazione.docx
+++ b/Documento di sviluppo dell'applicazione.docx
@@ -1181,6 +1181,13 @@
                 <w:bCs w:val="0"/>
               </w:rPr>
             </w:pPr>
+            <w:r>
+              <w:rPr>
+                <w:b w:val="0"/>
+                <w:bCs w:val="0"/>
+              </w:rPr>
+              <w:t>0.3</w:t>
+            </w:r>
           </w:p>
         </w:tc>
         <w:tc>
@@ -1193,6 +1200,9 @@
               <w:jc w:val="center"/>
               <w:cnfStyle w:val="000000100000" w:firstRow="0" w:lastRow="0" w:firstColumn="0" w:lastColumn="0" w:oddVBand="0" w:evenVBand="0" w:oddHBand="1" w:evenHBand="0" w:firstRowFirstColumn="0" w:firstRowLastColumn="0" w:lastRowFirstColumn="0" w:lastRowLastColumn="0"/>
             </w:pPr>
+            <w:r>
+              <w:t>21/12/2022</w:t>
+            </w:r>
           </w:p>
         </w:tc>
         <w:tc>
@@ -1204,6 +1214,12 @@
             <w:pPr>
               <w:cnfStyle w:val="000000100000" w:firstRow="0" w:lastRow="0" w:firstColumn="0" w:lastColumn="0" w:oddVBand="0" w:evenVBand="0" w:oddHBand="1" w:evenHBand="0" w:firstRowFirstColumn="0" w:firstRowLastColumn="0" w:lastRowFirstColumn="0" w:lastRowLastColumn="0"/>
             </w:pPr>
+            <w:r>
+              <w:t>Aggiunti user flow</w:t>
+            </w:r>
+            <w:r>
+              <w:t xml:space="preserve"> con descrizione</w:t>
+            </w:r>
           </w:p>
         </w:tc>
       </w:tr>
@@ -1640,7 +1656,7 @@
             </w:rPr>
             <w:fldChar w:fldCharType="separate"/>
           </w:r>
-          <w:hyperlink w:anchor="_Toc121392300" w:history="1">
+          <w:hyperlink w:anchor="_Toc122543812" w:history="1">
             <w:r>
               <w:rPr>
                 <w:rStyle w:val="Collegamentoipertestuale"/>
@@ -1663,7 +1679,7 @@
               <w:rPr>
                 <w:webHidden/>
               </w:rPr>
-              <w:instrText xml:space="preserve"> PAGEREF _Toc121392300 \h </w:instrText>
+              <w:instrText xml:space="preserve"> PAGEREF _Toc122543812 \h </w:instrText>
             </w:r>
             <w:r>
               <w:rPr>
@@ -1698,7 +1714,7 @@
               <w:lang w:eastAsia="it-IT"/>
             </w:rPr>
           </w:pPr>
-          <w:hyperlink w:anchor="_Toc121392301" w:history="1">
+          <w:hyperlink w:anchor="_Toc122543813" w:history="1">
             <w:r>
               <w:rPr>
                 <w:rStyle w:val="Collegamentoipertestuale"/>
@@ -1721,7 +1737,7 @@
               <w:rPr>
                 <w:webHidden/>
               </w:rPr>
-              <w:instrText xml:space="preserve"> PAGEREF _Toc121392301 \h </w:instrText>
+              <w:instrText xml:space="preserve"> PAGEREF _Toc122543813 \h </w:instrText>
             </w:r>
             <w:r>
               <w:rPr>
@@ -1756,7 +1772,7 @@
               <w:lang w:eastAsia="it-IT"/>
             </w:rPr>
           </w:pPr>
-          <w:hyperlink w:anchor="_Toc121392302" w:history="1">
+          <w:hyperlink w:anchor="_Toc122543814" w:history="1">
             <w:r>
               <w:rPr>
                 <w:rStyle w:val="Collegamentoipertestuale"/>
@@ -1779,7 +1795,7 @@
               <w:rPr>
                 <w:webHidden/>
               </w:rPr>
-              <w:instrText xml:space="preserve"> PAGEREF _Toc121392302 \h </w:instrText>
+              <w:instrText xml:space="preserve"> PAGEREF _Toc122543814 \h </w:instrText>
             </w:r>
             <w:r>
               <w:rPr>
@@ -1796,7 +1812,7 @@
               <w:rPr>
                 <w:webHidden/>
               </w:rPr>
-              <w:t>4</w:t>
+              <w:t>6</w:t>
             </w:r>
             <w:r>
               <w:rPr>
@@ -1814,7 +1830,7 @@
               <w:lang w:eastAsia="it-IT"/>
             </w:rPr>
           </w:pPr>
-          <w:hyperlink w:anchor="_Toc121392303" w:history="1">
+          <w:hyperlink w:anchor="_Toc122543815" w:history="1">
             <w:r>
               <w:rPr>
                 <w:rStyle w:val="Collegamentoipertestuale"/>
@@ -1837,7 +1853,7 @@
               <w:rPr>
                 <w:webHidden/>
               </w:rPr>
-              <w:instrText xml:space="preserve"> PAGEREF _Toc121392303 \h </w:instrText>
+              <w:instrText xml:space="preserve"> PAGEREF _Toc122543815 \h </w:instrText>
             </w:r>
             <w:r>
               <w:rPr>
@@ -1854,7 +1870,7 @@
               <w:rPr>
                 <w:webHidden/>
               </w:rPr>
-              <w:t>4</w:t>
+              <w:t>6</w:t>
             </w:r>
             <w:r>
               <w:rPr>
@@ -1872,7 +1888,7 @@
               <w:lang w:eastAsia="it-IT"/>
             </w:rPr>
           </w:pPr>
-          <w:hyperlink w:anchor="_Toc121392304" w:history="1">
+          <w:hyperlink w:anchor="_Toc122543816" w:history="1">
             <w:r>
               <w:rPr>
                 <w:rStyle w:val="Collegamentoipertestuale"/>
@@ -1895,7 +1911,7 @@
               <w:rPr>
                 <w:webHidden/>
               </w:rPr>
-              <w:instrText xml:space="preserve"> PAGEREF _Toc121392304 \h </w:instrText>
+              <w:instrText xml:space="preserve"> PAGEREF _Toc122543816 \h </w:instrText>
             </w:r>
             <w:r>
               <w:rPr>
@@ -1912,7 +1928,7 @@
               <w:rPr>
                 <w:webHidden/>
               </w:rPr>
-              <w:t>5</w:t>
+              <w:t>6</w:t>
             </w:r>
             <w:r>
               <w:rPr>
@@ -1930,7 +1946,7 @@
               <w:lang w:eastAsia="it-IT"/>
             </w:rPr>
           </w:pPr>
-          <w:hyperlink w:anchor="_Toc121392305" w:history="1">
+          <w:hyperlink w:anchor="_Toc122543817" w:history="1">
             <w:r>
               <w:rPr>
                 <w:rStyle w:val="Collegamentoipertestuale"/>
@@ -1953,7 +1969,7 @@
               <w:rPr>
                 <w:webHidden/>
               </w:rPr>
-              <w:instrText xml:space="preserve"> PAGEREF _Toc121392305 \h </w:instrText>
+              <w:instrText xml:space="preserve"> PAGEREF _Toc122543817 \h </w:instrText>
             </w:r>
             <w:r>
               <w:rPr>
@@ -1970,7 +1986,7 @@
               <w:rPr>
                 <w:webHidden/>
               </w:rPr>
-              <w:t>5</w:t>
+              <w:t>7</w:t>
             </w:r>
             <w:r>
               <w:rPr>
@@ -1988,7 +2004,7 @@
               <w:lang w:eastAsia="it-IT"/>
             </w:rPr>
           </w:pPr>
-          <w:hyperlink w:anchor="_Toc121392306" w:history="1">
+          <w:hyperlink w:anchor="_Toc122543818" w:history="1">
             <w:r>
               <w:rPr>
                 <w:rStyle w:val="Collegamentoipertestuale"/>
@@ -2011,7 +2027,7 @@
               <w:rPr>
                 <w:webHidden/>
               </w:rPr>
-              <w:instrText xml:space="preserve"> PAGEREF _Toc121392306 \h </w:instrText>
+              <w:instrText xml:space="preserve"> PAGEREF _Toc122543818 \h </w:instrText>
             </w:r>
             <w:r>
               <w:rPr>
@@ -2028,7 +2044,7 @@
               <w:rPr>
                 <w:webHidden/>
               </w:rPr>
-              <w:t>5</w:t>
+              <w:t>7</w:t>
             </w:r>
             <w:r>
               <w:rPr>
@@ -2047,7 +2063,7 @@
               <w:lang w:eastAsia="it-IT"/>
             </w:rPr>
           </w:pPr>
-          <w:hyperlink w:anchor="_Toc121392307" w:history="1">
+          <w:hyperlink w:anchor="_Toc122543819" w:history="1">
             <w:r>
               <w:rPr>
                 <w:rStyle w:val="Collegamentoipertestuale"/>
@@ -2074,7 +2090,7 @@
                 <w:noProof/>
                 <w:webHidden/>
               </w:rPr>
-              <w:instrText xml:space="preserve"> PAGEREF _Toc121392307 \h </w:instrText>
+              <w:instrText xml:space="preserve"> PAGEREF _Toc122543819 \h </w:instrText>
             </w:r>
             <w:r>
               <w:rPr>
@@ -2094,7 +2110,7 @@
                 <w:noProof/>
                 <w:webHidden/>
               </w:rPr>
-              <w:t>5</w:t>
+              <w:t>7</w:t>
             </w:r>
             <w:r>
               <w:rPr>
@@ -2114,7 +2130,7 @@
               <w:lang w:eastAsia="it-IT"/>
             </w:rPr>
           </w:pPr>
-          <w:hyperlink w:anchor="_Toc121392308" w:history="1">
+          <w:hyperlink w:anchor="_Toc122543820" w:history="1">
             <w:r>
               <w:rPr>
                 <w:rStyle w:val="Collegamentoipertestuale"/>
@@ -2141,7 +2157,7 @@
                 <w:noProof/>
                 <w:webHidden/>
               </w:rPr>
-              <w:instrText xml:space="preserve"> PAGEREF _Toc121392308 \h </w:instrText>
+              <w:instrText xml:space="preserve"> PAGEREF _Toc122543820 \h </w:instrText>
             </w:r>
             <w:r>
               <w:rPr>
@@ -2161,7 +2177,7 @@
                 <w:noProof/>
                 <w:webHidden/>
               </w:rPr>
-              <w:t>5</w:t>
+              <w:t>7</w:t>
             </w:r>
             <w:r>
               <w:rPr>
@@ -2180,7 +2196,7 @@
               <w:lang w:eastAsia="it-IT"/>
             </w:rPr>
           </w:pPr>
-          <w:hyperlink w:anchor="_Toc121392309" w:history="1">
+          <w:hyperlink w:anchor="_Toc122543821" w:history="1">
             <w:r>
               <w:rPr>
                 <w:rStyle w:val="Collegamentoipertestuale"/>
@@ -2203,7 +2219,7 @@
               <w:rPr>
                 <w:webHidden/>
               </w:rPr>
-              <w:instrText xml:space="preserve"> PAGEREF _Toc121392309 \h </w:instrText>
+              <w:instrText xml:space="preserve"> PAGEREF _Toc122543821 \h </w:instrText>
             </w:r>
             <w:r>
               <w:rPr>
@@ -2220,7 +2236,7 @@
               <w:rPr>
                 <w:webHidden/>
               </w:rPr>
-              <w:t>5</w:t>
+              <w:t>7</w:t>
             </w:r>
             <w:r>
               <w:rPr>
@@ -2239,7 +2255,7 @@
               <w:lang w:eastAsia="it-IT"/>
             </w:rPr>
           </w:pPr>
-          <w:hyperlink w:anchor="_Toc121392310" w:history="1">
+          <w:hyperlink w:anchor="_Toc122543822" w:history="1">
             <w:r>
               <w:rPr>
                 <w:rStyle w:val="Collegamentoipertestuale"/>
@@ -2266,7 +2282,7 @@
                 <w:noProof/>
                 <w:webHidden/>
               </w:rPr>
-              <w:instrText xml:space="preserve"> PAGEREF _Toc121392310 \h </w:instrText>
+              <w:instrText xml:space="preserve"> PAGEREF _Toc122543822 \h </w:instrText>
             </w:r>
             <w:r>
               <w:rPr>
@@ -2286,7 +2302,7 @@
                 <w:noProof/>
                 <w:webHidden/>
               </w:rPr>
-              <w:t>5</w:t>
+              <w:t>7</w:t>
             </w:r>
             <w:r>
               <w:rPr>
@@ -2306,7 +2322,7 @@
               <w:lang w:eastAsia="it-IT"/>
             </w:rPr>
           </w:pPr>
-          <w:hyperlink w:anchor="_Toc121392311" w:history="1">
+          <w:hyperlink w:anchor="_Toc122543823" w:history="1">
             <w:r>
               <w:rPr>
                 <w:rStyle w:val="Collegamentoipertestuale"/>
@@ -2333,7 +2349,7 @@
                 <w:noProof/>
                 <w:webHidden/>
               </w:rPr>
-              <w:instrText xml:space="preserve"> PAGEREF _Toc121392311 \h </w:instrText>
+              <w:instrText xml:space="preserve"> PAGEREF _Toc122543823 \h </w:instrText>
             </w:r>
             <w:r>
               <w:rPr>
@@ -2353,7 +2369,7 @@
                 <w:noProof/>
                 <w:webHidden/>
               </w:rPr>
-              <w:t>6</w:t>
+              <w:t>7</w:t>
             </w:r>
             <w:r>
               <w:rPr>
@@ -2372,7 +2388,7 @@
               <w:lang w:eastAsia="it-IT"/>
             </w:rPr>
           </w:pPr>
-          <w:hyperlink w:anchor="_Toc121392312" w:history="1">
+          <w:hyperlink w:anchor="_Toc122543824" w:history="1">
             <w:r>
               <w:rPr>
                 <w:rStyle w:val="Collegamentoipertestuale"/>
@@ -2395,7 +2411,7 @@
               <w:rPr>
                 <w:webHidden/>
               </w:rPr>
-              <w:instrText xml:space="preserve"> PAGEREF _Toc121392312 \h </w:instrText>
+              <w:instrText xml:space="preserve"> PAGEREF _Toc122543824 \h </w:instrText>
             </w:r>
             <w:r>
               <w:rPr>
@@ -2412,7 +2428,7 @@
               <w:rPr>
                 <w:webHidden/>
               </w:rPr>
-              <w:t>6</w:t>
+              <w:t>8</w:t>
             </w:r>
             <w:r>
               <w:rPr>
@@ -2430,7 +2446,7 @@
               <w:lang w:eastAsia="it-IT"/>
             </w:rPr>
           </w:pPr>
-          <w:hyperlink w:anchor="_Toc121392313" w:history="1">
+          <w:hyperlink w:anchor="_Toc122543825" w:history="1">
             <w:r>
               <w:rPr>
                 <w:rStyle w:val="Collegamentoipertestuale"/>
@@ -2453,7 +2469,7 @@
               <w:rPr>
                 <w:webHidden/>
               </w:rPr>
-              <w:instrText xml:space="preserve"> PAGEREF _Toc121392313 \h </w:instrText>
+              <w:instrText xml:space="preserve"> PAGEREF _Toc122543825 \h </w:instrText>
             </w:r>
             <w:r>
               <w:rPr>
@@ -2470,7 +2486,7 @@
               <w:rPr>
                 <w:webHidden/>
               </w:rPr>
-              <w:t>6</w:t>
+              <w:t>8</w:t>
             </w:r>
             <w:r>
               <w:rPr>
@@ -2488,7 +2504,7 @@
               <w:lang w:eastAsia="it-IT"/>
             </w:rPr>
           </w:pPr>
-          <w:hyperlink w:anchor="_Toc121392314" w:history="1">
+          <w:hyperlink w:anchor="_Toc122543826" w:history="1">
             <w:r>
               <w:rPr>
                 <w:rStyle w:val="Collegamentoipertestuale"/>
@@ -2511,7 +2527,7 @@
               <w:rPr>
                 <w:webHidden/>
               </w:rPr>
-              <w:instrText xml:space="preserve"> PAGEREF _Toc121392314 \h </w:instrText>
+              <w:instrText xml:space="preserve"> PAGEREF _Toc122543826 \h </w:instrText>
             </w:r>
             <w:r>
               <w:rPr>
@@ -2528,7 +2544,7 @@
               <w:rPr>
                 <w:webHidden/>
               </w:rPr>
-              <w:t>6</w:t>
+              <w:t>8</w:t>
             </w:r>
             <w:r>
               <w:rPr>
@@ -2546,7 +2562,7 @@
               <w:lang w:eastAsia="it-IT"/>
             </w:rPr>
           </w:pPr>
-          <w:hyperlink w:anchor="_Toc121392315" w:history="1">
+          <w:hyperlink w:anchor="_Toc122543827" w:history="1">
             <w:r>
               <w:rPr>
                 <w:rStyle w:val="Collegamentoipertestuale"/>
@@ -2569,7 +2585,7 @@
               <w:rPr>
                 <w:webHidden/>
               </w:rPr>
-              <w:instrText xml:space="preserve"> PAGEREF _Toc121392315 \h </w:instrText>
+              <w:instrText xml:space="preserve"> PAGEREF _Toc122543827 \h </w:instrText>
             </w:r>
             <w:r>
               <w:rPr>
@@ -2586,7 +2602,7 @@
               <w:rPr>
                 <w:webHidden/>
               </w:rPr>
-              <w:t>7</w:t>
+              <w:t>8</w:t>
             </w:r>
             <w:r>
               <w:rPr>
@@ -2617,7 +2633,7 @@
       <w:pPr>
         <w:pStyle w:val="Titolo1"/>
       </w:pPr>
-      <w:bookmarkStart w:id="0" w:name="_Toc121392300"/>
+      <w:bookmarkStart w:id="0" w:name="_Toc122543812"/>
       <w:r>
         <w:lastRenderedPageBreak/>
         <w:t>Scopo del documento</w:t>
@@ -2629,13 +2645,7 @@
         <w:jc w:val="both"/>
       </w:pPr>
       <w:r>
-        <w:t>Il presente documento riporta tutte le informazioni necessarie per lo sviluppo di una parte</w:t>
-      </w:r>
-      <w:r>
-        <w:t xml:space="preserve"> </w:t>
-      </w:r>
-      <w:r>
-        <w:t>del sistema. In particolare, presenta tutti gli artefatti necessari per realizzare i servizi di gestione degli utenti e prenotazioni del sistema.</w:t>
+        <w:t>Il presente documento riporta tutte le informazioni necessarie per lo sviluppo di una parte del sistema. In particolare, presenta tutti gli artefatti necessari per realizzare i servizi di gestione degli utenti e prenotazioni del sistema.</w:t>
       </w:r>
     </w:p>
     <w:p>
@@ -2651,31 +2661,13 @@
         <w:jc w:val="both"/>
       </w:pPr>
       <w:r>
-        <w:t>Per ogni API realizzata, oltre ad una descrizione delle funzionalità fornite, il documento</w:t>
-      </w:r>
-      <w:r>
-        <w:t xml:space="preserve"> </w:t>
-      </w:r>
-      <w:r>
-        <w:t xml:space="preserve">presenta la sua documentazione e i test effettuati. </w:t>
+        <w:t xml:space="preserve">Per ogni API realizzata, oltre ad una descrizione delle funzionalità fornite, il documento presenta la sua documentazione e i test effettuati. </w:t>
       </w:r>
       <w:r>
         <w:t>Infine,</w:t>
       </w:r>
       <w:r>
-        <w:t xml:space="preserve"> una sezione </w:t>
-      </w:r>
-      <w:r>
-        <w:t>è</w:t>
-      </w:r>
-      <w:r>
-        <w:t xml:space="preserve"> dedicata alle</w:t>
-      </w:r>
-      <w:r>
-        <w:t xml:space="preserve"> </w:t>
-      </w:r>
-      <w:r>
-        <w:t>informazioni del Git Repository e il deployment dell’applicazione stessa.</w:t>
+        <w:t xml:space="preserve"> una sezione è dedicata alle informazioni del Git Repository e il deployment dell’applicazione stessa.</w:t>
       </w:r>
     </w:p>
     <w:p/>
@@ -2683,21 +2675,302 @@
       <w:pPr>
         <w:pStyle w:val="Titolo1"/>
       </w:pPr>
-      <w:bookmarkStart w:id="1" w:name="_Toc121392301"/>
+      <w:bookmarkStart w:id="1" w:name="_Toc122543813"/>
       <w:r>
         <w:t>User flows</w:t>
       </w:r>
       <w:bookmarkEnd w:id="1"/>
     </w:p>
     <w:p>
+      <w:pPr>
+        <w:jc w:val="both"/>
+      </w:pPr>
       <w:r>
         <w:t xml:space="preserve">In questa sezione del documento di sviluppo riportiamo gli “user flows” per il ruolo dell’utente della nostra applicazione. </w:t>
       </w:r>
     </w:p>
+    <w:p>
+      <w:pPr>
+        <w:jc w:val="both"/>
+      </w:pPr>
+      <w:r>
+        <w:t xml:space="preserve">La Figura 1 descrive il procedimento di login o di registrazione dell’utente. </w:t>
+      </w:r>
+    </w:p>
+    <w:p>
+      <w:pPr>
+        <w:jc w:val="both"/>
+      </w:pPr>
+      <w:r>
+        <w:t>In ogni momento e da ogni pagina, un utente non autenticato può premere il relativo pulsante per effettuare il login o per registrarsi, raggiungendo la pagina per effettuare l’operazione selezionata. Dopo aver inserito i dati richiesti, viene effettuato un controllo sulla loro validità:</w:t>
+      </w:r>
+    </w:p>
+    <w:p>
+      <w:pPr>
+        <w:pStyle w:val="Paragrafoelenco"/>
+        <w:numPr>
+          <w:ilvl w:val="0"/>
+          <w:numId w:val="21"/>
+        </w:numPr>
+        <w:jc w:val="both"/>
+      </w:pPr>
+      <w:r>
+        <w:t>Nel caso in cui i dati inseriti siano errati, l’utente viene riportato alla pagina per inserire nuovamente i dati,</w:t>
+      </w:r>
+    </w:p>
+    <w:p>
+      <w:pPr>
+        <w:pStyle w:val="Paragrafoelenco"/>
+        <w:numPr>
+          <w:ilvl w:val="0"/>
+          <w:numId w:val="21"/>
+        </w:numPr>
+        <w:jc w:val="both"/>
+      </w:pPr>
+      <w:r>
+        <w:t>Se invece i dati inseriti sono corretti, l’operazione è conclusa e l’utente viene riportato alla pagina che stava visualizzando prima di iniziare il procedimento, ma questa volta è autenticato.</w:t>
+      </w:r>
+    </w:p>
+    <w:p>
+      <w:pPr>
+        <w:jc w:val="both"/>
+      </w:pPr>
+      <w:r>
+        <w:rPr>
+          <w:noProof/>
+        </w:rPr>
+        <w:drawing>
+          <wp:inline distT="0" distB="0" distL="0" distR="0" wp14:anchorId="336AEE94" wp14:editId="71B69F41">
+            <wp:extent cx="6120130" cy="2064385"/>
+            <wp:effectExtent l="0" t="0" r="0" b="0"/>
+            <wp:docPr id="1" name="Elemento grafico 1"/>
+            <wp:cNvGraphicFramePr>
+              <a:graphicFrameLocks xmlns:a="http://schemas.openxmlformats.org/drawingml/2006/main" noChangeAspect="1"/>
+            </wp:cNvGraphicFramePr>
+            <a:graphic xmlns:a="http://schemas.openxmlformats.org/drawingml/2006/main">
+              <a:graphicData uri="http://schemas.openxmlformats.org/drawingml/2006/picture">
+                <pic:pic xmlns:pic="http://schemas.openxmlformats.org/drawingml/2006/picture">
+                  <pic:nvPicPr>
+                    <pic:cNvPr id="1" name="Elemento grafico 1"/>
+                    <pic:cNvPicPr/>
+                  </pic:nvPicPr>
+                  <pic:blipFill>
+                    <a:blip r:embed="rId11" cstate="print">
+                      <a:extLst>
+                        <a:ext uri="{28A0092B-C50C-407E-A947-70E740481C1C}">
+                          <a14:useLocalDpi xmlns:a14="http://schemas.microsoft.com/office/drawing/2010/main" val="0"/>
+                        </a:ext>
+                        <a:ext uri="{96DAC541-7B7A-43D3-8B79-37D633B846F1}">
+                          <asvg:svgBlip xmlns:asvg="http://schemas.microsoft.com/office/drawing/2016/SVG/main" r:embed="rId12"/>
+                        </a:ext>
+                      </a:extLst>
+                    </a:blip>
+                    <a:stretch>
+                      <a:fillRect/>
+                    </a:stretch>
+                  </pic:blipFill>
+                  <pic:spPr>
+                    <a:xfrm>
+                      <a:off x="0" y="0"/>
+                      <a:ext cx="6120130" cy="2064385"/>
+                    </a:xfrm>
+                    <a:prstGeom prst="rect">
+                      <a:avLst/>
+                    </a:prstGeom>
+                  </pic:spPr>
+                </pic:pic>
+              </a:graphicData>
+            </a:graphic>
+          </wp:inline>
+        </w:drawing>
+      </w:r>
+    </w:p>
+    <w:p>
+      <w:pPr>
+        <w:jc w:val="both"/>
+      </w:pPr>
+      <w:r>
+        <w:lastRenderedPageBreak/>
+        <w:t xml:space="preserve">La Figura 2 mostra un esempio di inserimento di prenotazione da parte di un utente autenticato. </w:t>
+      </w:r>
+    </w:p>
+    <w:p>
+      <w:pPr>
+        <w:jc w:val="both"/>
+      </w:pPr>
+      <w:r>
+        <w:t xml:space="preserve">Dopo aver selezionato l’opzione “nuova prenotazione”, viene richiesto di inserire i dati relativi alla prenotazione. Successivamente, l’utente deve indicare se la prenotazione è per un evento pubblico (che quindi diventerà visibile sul sito) oppure se si tratta di un evento privato. Nel caso in cui l’evento sia pubblico, vengono richiesti i dati relativi all’evento per la visualizzazione sul sito. </w:t>
+      </w:r>
+      <w:r>
+        <w:t>In seguito,</w:t>
+      </w:r>
+      <w:r>
+        <w:t xml:space="preserve"> viene richiesto di indicare come si desidera effettuare il pagamento:</w:t>
+      </w:r>
+    </w:p>
+    <w:p>
+      <w:pPr>
+        <w:pStyle w:val="Paragrafoelenco"/>
+        <w:numPr>
+          <w:ilvl w:val="0"/>
+          <w:numId w:val="22"/>
+        </w:numPr>
+        <w:jc w:val="both"/>
+      </w:pPr>
+      <w:r>
+        <w:t>Se l’utente seleziona il pagamento online, viene avviata la procedura di pagamento tramite il sistema esterno Nexi,</w:t>
+      </w:r>
+    </w:p>
+    <w:p>
+      <w:pPr>
+        <w:pStyle w:val="Paragrafoelenco"/>
+        <w:numPr>
+          <w:ilvl w:val="0"/>
+          <w:numId w:val="22"/>
+        </w:numPr>
+        <w:jc w:val="both"/>
+      </w:pPr>
+      <w:r>
+        <w:t>Se invece l’utente decide di pagare in contanti (o non dispone di un metodo di pagamento online) viene informato su come ed entro quando recarsi in segreteria per pagare la prenotazione.</w:t>
+      </w:r>
+    </w:p>
+    <w:p>
+      <w:pPr>
+        <w:jc w:val="both"/>
+      </w:pPr>
+      <w:r>
+        <w:t>Al termine di entrambi i casi, la prenotazione viene registrata e viene mostrato un avviso di conferma.</w:t>
+      </w:r>
+    </w:p>
+    <w:p>
+      <w:r>
+        <w:rPr>
+          <w:noProof/>
+        </w:rPr>
+        <w:drawing>
+          <wp:inline distT="0" distB="0" distL="0" distR="0" wp14:anchorId="48228629" wp14:editId="39DBE741">
+            <wp:extent cx="6120130" cy="3479800"/>
+            <wp:effectExtent l="0" t="0" r="0" b="6350"/>
+            <wp:docPr id="2" name="Elemento grafico 2"/>
+            <wp:cNvGraphicFramePr>
+              <a:graphicFrameLocks xmlns:a="http://schemas.openxmlformats.org/drawingml/2006/main" noChangeAspect="1"/>
+            </wp:cNvGraphicFramePr>
+            <a:graphic xmlns:a="http://schemas.openxmlformats.org/drawingml/2006/main">
+              <a:graphicData uri="http://schemas.openxmlformats.org/drawingml/2006/picture">
+                <pic:pic xmlns:pic="http://schemas.openxmlformats.org/drawingml/2006/picture">
+                  <pic:nvPicPr>
+                    <pic:cNvPr id="2" name="Elemento grafico 2"/>
+                    <pic:cNvPicPr/>
+                  </pic:nvPicPr>
+                  <pic:blipFill>
+                    <a:blip r:embed="rId13" cstate="print">
+                      <a:extLst>
+                        <a:ext uri="{28A0092B-C50C-407E-A947-70E740481C1C}">
+                          <a14:useLocalDpi xmlns:a14="http://schemas.microsoft.com/office/drawing/2010/main" val="0"/>
+                        </a:ext>
+                        <a:ext uri="{96DAC541-7B7A-43D3-8B79-37D633B846F1}">
+                          <asvg:svgBlip xmlns:asvg="http://schemas.microsoft.com/office/drawing/2016/SVG/main" r:embed="rId14"/>
+                        </a:ext>
+                      </a:extLst>
+                    </a:blip>
+                    <a:stretch>
+                      <a:fillRect/>
+                    </a:stretch>
+                  </pic:blipFill>
+                  <pic:spPr>
+                    <a:xfrm>
+                      <a:off x="0" y="0"/>
+                      <a:ext cx="6120130" cy="3479800"/>
+                    </a:xfrm>
+                    <a:prstGeom prst="rect">
+                      <a:avLst/>
+                    </a:prstGeom>
+                  </pic:spPr>
+                </pic:pic>
+              </a:graphicData>
+            </a:graphic>
+          </wp:inline>
+        </w:drawing>
+      </w:r>
+    </w:p>
     <w:p/>
     <w:p>
-      <w:r>
-        <w:t>&lt;TODO&gt; diagrammi user flows con descrizione</w:t>
+      <w:pPr>
+        <w:jc w:val="both"/>
+      </w:pPr>
+      <w:r>
+        <w:t>La Figura 3 mostra i passaggi che l’utente deve svolgere per vedere e modificare il proprio profilo o per poter effettuare il logout.</w:t>
+      </w:r>
+    </w:p>
+    <w:p>
+      <w:pPr>
+        <w:jc w:val="both"/>
+      </w:pPr>
+      <w:r>
+        <w:t xml:space="preserve">Nel primo caso, dopo aver cliccato sulla propria immagine, viene portato alla pagina del profilo, dove può opzionalmente modificare le proprie informazioni personali. Dopo aver </w:t>
+      </w:r>
+      <w:r>
+        <w:lastRenderedPageBreak/>
+        <w:t>effettuato tutte le modifiche che desidera esse vengono verificate e, se sono valide, viene visualizzata nuovamente la pagina del profilo con i dati aggiornati.</w:t>
+      </w:r>
+    </w:p>
+    <w:p>
+      <w:pPr>
+        <w:jc w:val="both"/>
+      </w:pPr>
+      <w:r>
+        <w:t>Nel caso del logout, dopo l’operazione l’utente viene riportato alla pagina che stava visualizzando in precedenza oppure, se essa è disponibile solo per gli utenti autenticati, alla homepage.</w:t>
+      </w:r>
+    </w:p>
+    <w:p>
+      <w:r>
+        <w:rPr>
+          <w:noProof/>
+        </w:rPr>
+        <w:drawing>
+          <wp:inline distT="0" distB="0" distL="0" distR="0" wp14:anchorId="43F5D406" wp14:editId="7EC78720">
+            <wp:extent cx="6120130" cy="2529205"/>
+            <wp:effectExtent l="0" t="0" r="0" b="4445"/>
+            <wp:docPr id="4" name="Elemento grafico 4"/>
+            <wp:cNvGraphicFramePr>
+              <a:graphicFrameLocks xmlns:a="http://schemas.openxmlformats.org/drawingml/2006/main" noChangeAspect="1"/>
+            </wp:cNvGraphicFramePr>
+            <a:graphic xmlns:a="http://schemas.openxmlformats.org/drawingml/2006/main">
+              <a:graphicData uri="http://schemas.openxmlformats.org/drawingml/2006/picture">
+                <pic:pic xmlns:pic="http://schemas.openxmlformats.org/drawingml/2006/picture">
+                  <pic:nvPicPr>
+                    <pic:cNvPr id="4" name="Elemento grafico 4"/>
+                    <pic:cNvPicPr/>
+                  </pic:nvPicPr>
+                  <pic:blipFill>
+                    <a:blip r:embed="rId15" cstate="print">
+                      <a:extLst>
+                        <a:ext uri="{28A0092B-C50C-407E-A947-70E740481C1C}">
+                          <a14:useLocalDpi xmlns:a14="http://schemas.microsoft.com/office/drawing/2010/main" val="0"/>
+                        </a:ext>
+                        <a:ext uri="{96DAC541-7B7A-43D3-8B79-37D633B846F1}">
+                          <asvg:svgBlip xmlns:asvg="http://schemas.microsoft.com/office/drawing/2016/SVG/main" r:embed="rId16"/>
+                        </a:ext>
+                      </a:extLst>
+                    </a:blip>
+                    <a:stretch>
+                      <a:fillRect/>
+                    </a:stretch>
+                  </pic:blipFill>
+                  <pic:spPr>
+                    <a:xfrm>
+                      <a:off x="0" y="0"/>
+                      <a:ext cx="6120130" cy="2529205"/>
+                    </a:xfrm>
+                    <a:prstGeom prst="rect">
+                      <a:avLst/>
+                    </a:prstGeom>
+                  </pic:spPr>
+                </pic:pic>
+              </a:graphicData>
+            </a:graphic>
+          </wp:inline>
+        </w:drawing>
       </w:r>
     </w:p>
     <w:p/>
@@ -2705,7 +2978,7 @@
       <w:pPr>
         <w:pStyle w:val="Titolo1"/>
       </w:pPr>
-      <w:bookmarkStart w:id="2" w:name="_Toc121392302"/>
+      <w:bookmarkStart w:id="2" w:name="_Toc122543814"/>
       <w:r>
         <w:t>Documentazione e implementazione dell’applicazione</w:t>
       </w:r>
@@ -2750,7 +3023,7 @@
       <w:pPr>
         <w:pStyle w:val="Titolo2"/>
       </w:pPr>
-      <w:bookmarkStart w:id="3" w:name="_Toc121392303"/>
+      <w:bookmarkStart w:id="3" w:name="_Toc122543815"/>
       <w:r>
         <w:t>Struttura del progetto</w:t>
       </w:r>
@@ -2761,13 +3034,7 @@
         <w:jc w:val="both"/>
       </w:pPr>
       <w:r>
-        <w:t>La struttura del progetto è presentata in figura ed è composta di una cartella api per la</w:t>
-      </w:r>
-      <w:r>
-        <w:t xml:space="preserve"> </w:t>
-      </w:r>
-      <w:r>
-        <w:t xml:space="preserve">gestione delle api locali, di una cartella </w:t>
+        <w:t xml:space="preserve">La struttura del progetto è presentata in figura ed è composta di una cartella api per la gestione delle api locali, di una cartella </w:t>
       </w:r>
       <w:proofErr w:type="spellStart"/>
       <w:r>
@@ -2804,9 +3071,8 @@
       <w:pPr>
         <w:pStyle w:val="Titolo2"/>
       </w:pPr>
-      <w:bookmarkStart w:id="4" w:name="_Toc121392304"/>
-      <w:r>
-        <w:lastRenderedPageBreak/>
+      <w:bookmarkStart w:id="4" w:name="_Toc122543816"/>
+      <w:r>
         <w:t>Dipendenze del progetto</w:t>
       </w:r>
       <w:bookmarkEnd w:id="4"/>
@@ -2827,6 +3093,7 @@
         <w:t xml:space="preserve"> sono stati utilizzati e aggiunti al file </w:t>
       </w:r>
       <w:proofErr w:type="spellStart"/>
+      <w:proofErr w:type="gramStart"/>
       <w:r>
         <w:t>p</w:t>
       </w:r>
@@ -2840,6 +3107,7 @@
         <w:t>son</w:t>
       </w:r>
       <w:proofErr w:type="spellEnd"/>
+      <w:proofErr w:type="gramEnd"/>
     </w:p>
     <w:p>
       <w:pPr>
@@ -2865,6 +3133,7 @@
       </w:pPr>
       <w:proofErr w:type="spellStart"/>
       <w:r>
+        <w:lastRenderedPageBreak/>
         <w:t>Mongoose</w:t>
       </w:r>
       <w:proofErr w:type="spellEnd"/>
@@ -2906,7 +3175,7 @@
       <w:pPr>
         <w:pStyle w:val="Titolo2"/>
       </w:pPr>
-      <w:bookmarkStart w:id="5" w:name="_Toc121392305"/>
+      <w:bookmarkStart w:id="5" w:name="_Toc122543817"/>
       <w:r>
         <w:t>Database del progetto</w:t>
       </w:r>
@@ -2974,7 +3243,7 @@
       <w:pPr>
         <w:pStyle w:val="Titolo2"/>
       </w:pPr>
-      <w:bookmarkStart w:id="6" w:name="_Toc121392306"/>
+      <w:bookmarkStart w:id="6" w:name="_Toc122543818"/>
       <w:r>
         <w:t>API del progetto</w:t>
       </w:r>
@@ -2984,7 +3253,7 @@
       <w:pPr>
         <w:pStyle w:val="Titolo3"/>
       </w:pPr>
-      <w:bookmarkStart w:id="7" w:name="_Toc121392307"/>
+      <w:bookmarkStart w:id="7" w:name="_Toc122543819"/>
       <w:r>
         <w:t>Risorse estratte dal diagramma delle classi</w:t>
       </w:r>
@@ -3010,7 +3279,7 @@
       <w:pPr>
         <w:pStyle w:val="Titolo3"/>
       </w:pPr>
-      <w:bookmarkStart w:id="8" w:name="_Toc121392308"/>
+      <w:bookmarkStart w:id="8" w:name="_Toc122543820"/>
       <w:r>
         <w:t>Modelli delle risorse</w:t>
       </w:r>
@@ -3047,7 +3316,7 @@
       <w:pPr>
         <w:pStyle w:val="Titolo2"/>
       </w:pPr>
-      <w:bookmarkStart w:id="9" w:name="_Toc121392309"/>
+      <w:bookmarkStart w:id="9" w:name="_Toc122543821"/>
       <w:r>
         <w:t>Sviluppo delle API</w:t>
       </w:r>
@@ -3062,7 +3331,7 @@
       <w:pPr>
         <w:pStyle w:val="Titolo3"/>
       </w:pPr>
-      <w:bookmarkStart w:id="10" w:name="_Toc121392310"/>
+      <w:bookmarkStart w:id="10" w:name="_Toc122543822"/>
       <w:r>
         <w:t>&lt;API 1&gt;</w:t>
       </w:r>
@@ -3079,9 +3348,8 @@
       <w:pPr>
         <w:pStyle w:val="Titolo3"/>
       </w:pPr>
-      <w:bookmarkStart w:id="11" w:name="_Toc121392311"/>
-      <w:r>
-        <w:lastRenderedPageBreak/>
+      <w:bookmarkStart w:id="11" w:name="_Toc122543823"/>
+      <w:r>
         <w:t>&lt;API 2&gt;</w:t>
       </w:r>
       <w:bookmarkEnd w:id="11"/>
@@ -3096,7 +3364,7 @@
       <w:pPr>
         <w:pStyle w:val="Titolo1"/>
       </w:pPr>
-      <w:bookmarkStart w:id="12" w:name="_Toc121392312"/>
+      <w:bookmarkStart w:id="12" w:name="_Toc122543824"/>
       <w:r>
         <w:t>Documentazione delle API</w:t>
       </w:r>
@@ -3146,24 +3414,12 @@
     </w:p>
     <w:p>
       <w:r>
-        <w:t>In particolare, di seguito mostriamo la pagina web relativa alla documentazione che presenta</w:t>
-      </w:r>
-      <w:r>
-        <w:t xml:space="preserve"> </w:t>
-      </w:r>
-      <w:r>
-        <w:t>le 3 API (GET, POST and DELETE) per la gestione dei dati della nostra applicazione.</w:t>
-      </w:r>
-    </w:p>
-    <w:p>
-      <w:r>
-        <w:t>La GET viene utilizzata per visualizzare i dati in una pagina HTML. La POST per inserire un</w:t>
-      </w:r>
-      <w:r>
-        <w:t xml:space="preserve"> </w:t>
-      </w:r>
-      <w:r>
-        <w:t>nuovo dato nel nostro sistema. La DELETE per cancellare un dato dal nostro sistema.</w:t>
+        <w:t>In particolare, di seguito mostriamo la pagina web relativa alla documentazione che presenta le 3 API (GET, POST and DELETE) per la gestione dei dati della nostra applicazione.</w:t>
+      </w:r>
+    </w:p>
+    <w:p>
+      <w:r>
+        <w:t>La GET viene utilizzata per visualizzare i dati in una pagina HTML. La POST per inserire un nuovo dato nel nostro sistema. La DELETE per cancellare un dato dal nostro sistema.</w:t>
       </w:r>
     </w:p>
     <w:p>
@@ -3208,7 +3464,7 @@
       <w:pPr>
         <w:pStyle w:val="Titolo1"/>
       </w:pPr>
-      <w:bookmarkStart w:id="13" w:name="_Toc121392313"/>
+      <w:bookmarkStart w:id="13" w:name="_Toc122543825"/>
       <w:r>
         <w:t xml:space="preserve">Implementazione del </w:t>
       </w:r>
@@ -3251,7 +3507,7 @@
       <w:pPr>
         <w:pStyle w:val="Titolo1"/>
       </w:pPr>
-      <w:bookmarkStart w:id="14" w:name="_Toc121392314"/>
+      <w:bookmarkStart w:id="14" w:name="_Toc122543826"/>
       <w:r>
         <w:t>Repository GitHub e informazioni sul deployment</w:t>
       </w:r>
@@ -3282,7 +3538,7 @@
       <w:pPr>
         <w:pStyle w:val="Titolo1"/>
       </w:pPr>
-      <w:bookmarkStart w:id="15" w:name="_Toc121392315"/>
+      <w:bookmarkStart w:id="15" w:name="_Toc122543827"/>
       <w:r>
         <w:lastRenderedPageBreak/>
         <w:t>Testing</w:t>
@@ -3295,9 +3551,9 @@
       </w:r>
     </w:p>
     <w:sectPr>
-      <w:headerReference w:type="default" r:id="rId11"/>
-      <w:footerReference w:type="default" r:id="rId12"/>
-      <w:footerReference w:type="first" r:id="rId13"/>
+      <w:headerReference w:type="default" r:id="rId17"/>
+      <w:footerReference w:type="default" r:id="rId18"/>
+      <w:footerReference w:type="first" r:id="rId19"/>
       <w:pgSz w:w="11906" w:h="16838"/>
       <w:pgMar w:top="1417" w:right="1134" w:bottom="1134" w:left="1134" w:header="708" w:footer="708" w:gutter="0"/>
       <w:cols w:space="708"/>
@@ -5654,6 +5910,119 @@
     </w:lvl>
   </w:abstractNum>
   <w:abstractNum w:abstractNumId="17" w15:restartNumberingAfterBreak="0">
+    <w:nsid w:val="71E934FB"/>
+    <w:multiLevelType w:val="hybridMultilevel"/>
+    <w:tmpl w:val="1B48079E"/>
+    <w:lvl w:ilvl="0" w:tplc="04100001">
+      <w:start w:val="1"/>
+      <w:numFmt w:val="bullet"/>
+      <w:lvlText w:val=""/>
+      <w:lvlJc w:val="left"/>
+      <w:pPr>
+        <w:ind w:left="720" w:hanging="360"/>
+      </w:pPr>
+      <w:rPr>
+        <w:rFonts w:ascii="Symbol" w:hAnsi="Symbol" w:hint="default"/>
+      </w:rPr>
+    </w:lvl>
+    <w:lvl w:ilvl="1" w:tplc="04100003" w:tentative="1">
+      <w:start w:val="1"/>
+      <w:numFmt w:val="bullet"/>
+      <w:lvlText w:val="o"/>
+      <w:lvlJc w:val="left"/>
+      <w:pPr>
+        <w:ind w:left="1440" w:hanging="360"/>
+      </w:pPr>
+      <w:rPr>
+        <w:rFonts w:ascii="Courier New" w:hAnsi="Courier New" w:cs="Courier New" w:hint="default"/>
+      </w:rPr>
+    </w:lvl>
+    <w:lvl w:ilvl="2" w:tplc="04100005" w:tentative="1">
+      <w:start w:val="1"/>
+      <w:numFmt w:val="bullet"/>
+      <w:lvlText w:val=""/>
+      <w:lvlJc w:val="left"/>
+      <w:pPr>
+        <w:ind w:left="2160" w:hanging="360"/>
+      </w:pPr>
+      <w:rPr>
+        <w:rFonts w:ascii="Wingdings" w:hAnsi="Wingdings" w:hint="default"/>
+      </w:rPr>
+    </w:lvl>
+    <w:lvl w:ilvl="3" w:tplc="04100001" w:tentative="1">
+      <w:start w:val="1"/>
+      <w:numFmt w:val="bullet"/>
+      <w:lvlText w:val=""/>
+      <w:lvlJc w:val="left"/>
+      <w:pPr>
+        <w:ind w:left="2880" w:hanging="360"/>
+      </w:pPr>
+      <w:rPr>
+        <w:rFonts w:ascii="Symbol" w:hAnsi="Symbol" w:hint="default"/>
+      </w:rPr>
+    </w:lvl>
+    <w:lvl w:ilvl="4" w:tplc="04100003" w:tentative="1">
+      <w:start w:val="1"/>
+      <w:numFmt w:val="bullet"/>
+      <w:lvlText w:val="o"/>
+      <w:lvlJc w:val="left"/>
+      <w:pPr>
+        <w:ind w:left="3600" w:hanging="360"/>
+      </w:pPr>
+      <w:rPr>
+        <w:rFonts w:ascii="Courier New" w:hAnsi="Courier New" w:cs="Courier New" w:hint="default"/>
+      </w:rPr>
+    </w:lvl>
+    <w:lvl w:ilvl="5" w:tplc="04100005" w:tentative="1">
+      <w:start w:val="1"/>
+      <w:numFmt w:val="bullet"/>
+      <w:lvlText w:val=""/>
+      <w:lvlJc w:val="left"/>
+      <w:pPr>
+        <w:ind w:left="4320" w:hanging="360"/>
+      </w:pPr>
+      <w:rPr>
+        <w:rFonts w:ascii="Wingdings" w:hAnsi="Wingdings" w:hint="default"/>
+      </w:rPr>
+    </w:lvl>
+    <w:lvl w:ilvl="6" w:tplc="04100001" w:tentative="1">
+      <w:start w:val="1"/>
+      <w:numFmt w:val="bullet"/>
+      <w:lvlText w:val=""/>
+      <w:lvlJc w:val="left"/>
+      <w:pPr>
+        <w:ind w:left="5040" w:hanging="360"/>
+      </w:pPr>
+      <w:rPr>
+        <w:rFonts w:ascii="Symbol" w:hAnsi="Symbol" w:hint="default"/>
+      </w:rPr>
+    </w:lvl>
+    <w:lvl w:ilvl="7" w:tplc="04100003" w:tentative="1">
+      <w:start w:val="1"/>
+      <w:numFmt w:val="bullet"/>
+      <w:lvlText w:val="o"/>
+      <w:lvlJc w:val="left"/>
+      <w:pPr>
+        <w:ind w:left="5760" w:hanging="360"/>
+      </w:pPr>
+      <w:rPr>
+        <w:rFonts w:ascii="Courier New" w:hAnsi="Courier New" w:cs="Courier New" w:hint="default"/>
+      </w:rPr>
+    </w:lvl>
+    <w:lvl w:ilvl="8" w:tplc="04100005" w:tentative="1">
+      <w:start w:val="1"/>
+      <w:numFmt w:val="bullet"/>
+      <w:lvlText w:val=""/>
+      <w:lvlJc w:val="left"/>
+      <w:pPr>
+        <w:ind w:left="6480" w:hanging="360"/>
+      </w:pPr>
+      <w:rPr>
+        <w:rFonts w:ascii="Wingdings" w:hAnsi="Wingdings" w:hint="default"/>
+      </w:rPr>
+    </w:lvl>
+  </w:abstractNum>
+  <w:abstractNum w:abstractNumId="18" w15:restartNumberingAfterBreak="0">
     <w:nsid w:val="755101CD"/>
     <w:multiLevelType w:val="hybridMultilevel"/>
     <w:tmpl w:val="A4C808E6"/>
@@ -5742,7 +6111,7 @@
       </w:pPr>
     </w:lvl>
   </w:abstractNum>
-  <w:abstractNum w:abstractNumId="18" w15:restartNumberingAfterBreak="0">
+  <w:abstractNum w:abstractNumId="19" w15:restartNumberingAfterBreak="0">
     <w:nsid w:val="78924E4B"/>
     <w:multiLevelType w:val="multilevel"/>
     <w:tmpl w:val="740A0CBC"/>
@@ -5858,7 +6227,120 @@
       </w:pPr>
     </w:lvl>
   </w:abstractNum>
-  <w:abstractNum w:abstractNumId="19" w15:restartNumberingAfterBreak="0">
+  <w:abstractNum w:abstractNumId="20" w15:restartNumberingAfterBreak="0">
+    <w:nsid w:val="7A1B26B4"/>
+    <w:multiLevelType w:val="hybridMultilevel"/>
+    <w:tmpl w:val="95066ACA"/>
+    <w:lvl w:ilvl="0" w:tplc="04100001">
+      <w:start w:val="1"/>
+      <w:numFmt w:val="bullet"/>
+      <w:lvlText w:val=""/>
+      <w:lvlJc w:val="left"/>
+      <w:pPr>
+        <w:ind w:left="720" w:hanging="360"/>
+      </w:pPr>
+      <w:rPr>
+        <w:rFonts w:ascii="Symbol" w:hAnsi="Symbol" w:hint="default"/>
+      </w:rPr>
+    </w:lvl>
+    <w:lvl w:ilvl="1" w:tplc="04100003" w:tentative="1">
+      <w:start w:val="1"/>
+      <w:numFmt w:val="bullet"/>
+      <w:lvlText w:val="o"/>
+      <w:lvlJc w:val="left"/>
+      <w:pPr>
+        <w:ind w:left="1440" w:hanging="360"/>
+      </w:pPr>
+      <w:rPr>
+        <w:rFonts w:ascii="Courier New" w:hAnsi="Courier New" w:cs="Courier New" w:hint="default"/>
+      </w:rPr>
+    </w:lvl>
+    <w:lvl w:ilvl="2" w:tplc="04100005" w:tentative="1">
+      <w:start w:val="1"/>
+      <w:numFmt w:val="bullet"/>
+      <w:lvlText w:val=""/>
+      <w:lvlJc w:val="left"/>
+      <w:pPr>
+        <w:ind w:left="2160" w:hanging="360"/>
+      </w:pPr>
+      <w:rPr>
+        <w:rFonts w:ascii="Wingdings" w:hAnsi="Wingdings" w:hint="default"/>
+      </w:rPr>
+    </w:lvl>
+    <w:lvl w:ilvl="3" w:tplc="04100001" w:tentative="1">
+      <w:start w:val="1"/>
+      <w:numFmt w:val="bullet"/>
+      <w:lvlText w:val=""/>
+      <w:lvlJc w:val="left"/>
+      <w:pPr>
+        <w:ind w:left="2880" w:hanging="360"/>
+      </w:pPr>
+      <w:rPr>
+        <w:rFonts w:ascii="Symbol" w:hAnsi="Symbol" w:hint="default"/>
+      </w:rPr>
+    </w:lvl>
+    <w:lvl w:ilvl="4" w:tplc="04100003" w:tentative="1">
+      <w:start w:val="1"/>
+      <w:numFmt w:val="bullet"/>
+      <w:lvlText w:val="o"/>
+      <w:lvlJc w:val="left"/>
+      <w:pPr>
+        <w:ind w:left="3600" w:hanging="360"/>
+      </w:pPr>
+      <w:rPr>
+        <w:rFonts w:ascii="Courier New" w:hAnsi="Courier New" w:cs="Courier New" w:hint="default"/>
+      </w:rPr>
+    </w:lvl>
+    <w:lvl w:ilvl="5" w:tplc="04100005" w:tentative="1">
+      <w:start w:val="1"/>
+      <w:numFmt w:val="bullet"/>
+      <w:lvlText w:val=""/>
+      <w:lvlJc w:val="left"/>
+      <w:pPr>
+        <w:ind w:left="4320" w:hanging="360"/>
+      </w:pPr>
+      <w:rPr>
+        <w:rFonts w:ascii="Wingdings" w:hAnsi="Wingdings" w:hint="default"/>
+      </w:rPr>
+    </w:lvl>
+    <w:lvl w:ilvl="6" w:tplc="04100001" w:tentative="1">
+      <w:start w:val="1"/>
+      <w:numFmt w:val="bullet"/>
+      <w:lvlText w:val=""/>
+      <w:lvlJc w:val="left"/>
+      <w:pPr>
+        <w:ind w:left="5040" w:hanging="360"/>
+      </w:pPr>
+      <w:rPr>
+        <w:rFonts w:ascii="Symbol" w:hAnsi="Symbol" w:hint="default"/>
+      </w:rPr>
+    </w:lvl>
+    <w:lvl w:ilvl="7" w:tplc="04100003" w:tentative="1">
+      <w:start w:val="1"/>
+      <w:numFmt w:val="bullet"/>
+      <w:lvlText w:val="o"/>
+      <w:lvlJc w:val="left"/>
+      <w:pPr>
+        <w:ind w:left="5760" w:hanging="360"/>
+      </w:pPr>
+      <w:rPr>
+        <w:rFonts w:ascii="Courier New" w:hAnsi="Courier New" w:cs="Courier New" w:hint="default"/>
+      </w:rPr>
+    </w:lvl>
+    <w:lvl w:ilvl="8" w:tplc="04100005" w:tentative="1">
+      <w:start w:val="1"/>
+      <w:numFmt w:val="bullet"/>
+      <w:lvlText w:val=""/>
+      <w:lvlJc w:val="left"/>
+      <w:pPr>
+        <w:ind w:left="6480" w:hanging="360"/>
+      </w:pPr>
+      <w:rPr>
+        <w:rFonts w:ascii="Wingdings" w:hAnsi="Wingdings" w:hint="default"/>
+      </w:rPr>
+    </w:lvl>
+  </w:abstractNum>
+  <w:abstractNum w:abstractNumId="21" w15:restartNumberingAfterBreak="0">
     <w:nsid w:val="7C8C5620"/>
     <w:multiLevelType w:val="hybridMultilevel"/>
     <w:tmpl w:val="C7E89C96"/>
@@ -5981,7 +6463,7 @@
     <w:abstractNumId w:val="11"/>
   </w:num>
   <w:num w:numId="4" w16cid:durableId="4795651">
-    <w:abstractNumId w:val="17"/>
+    <w:abstractNumId w:val="18"/>
   </w:num>
   <w:num w:numId="5" w16cid:durableId="634339070">
     <w:abstractNumId w:val="10"/>
@@ -5990,7 +6472,7 @@
     <w:abstractNumId w:val="16"/>
   </w:num>
   <w:num w:numId="7" w16cid:durableId="1776098979">
-    <w:abstractNumId w:val="19"/>
+    <w:abstractNumId w:val="21"/>
   </w:num>
   <w:num w:numId="8" w16cid:durableId="1972706394">
     <w:abstractNumId w:val="15"/>
@@ -6011,7 +6493,7 @@
     <w:abstractNumId w:val="2"/>
   </w:num>
   <w:num w:numId="14" w16cid:durableId="899678647">
-    <w:abstractNumId w:val="18"/>
+    <w:abstractNumId w:val="19"/>
   </w:num>
   <w:num w:numId="15" w16cid:durableId="874662140">
     <w:abstractNumId w:val="14"/>
@@ -6030,6 +6512,12 @@
   </w:num>
   <w:num w:numId="20" w16cid:durableId="1121413485">
     <w:abstractNumId w:val="9"/>
+  </w:num>
+  <w:num w:numId="21" w16cid:durableId="830144694">
+    <w:abstractNumId w:val="20"/>
+  </w:num>
+  <w:num w:numId="22" w16cid:durableId="1309019506">
+    <w:abstractNumId w:val="17"/>
   </w:num>
   <w:numIdMacAtCleanup w:val="11"/>
 </w:numbering>

</xml_diff>